<commit_message>
Enviando quarta manhã 23-04
</commit_message>
<xml_diff>
--- a/JCarbon - Funcionalidades.docx
+++ b/JCarbon - Funcionalidades.docx
@@ -6,34 +6,75 @@
       <w:pPr>
         <w:jc w:val="center"/>
         <w:rPr>
-          <w:sz w:val="32"/>
+          <w:del w:id="0" w:author="jaimewo" w:date="2014-04-23T11:22:00Z"/>
+          <w:b/>
+          <w:sz w:val="36"/>
+          <w:szCs w:val="36"/>
         </w:rPr>
+        <w:pPrChange w:id="1" w:author="jaimewo" w:date="2014-04-23T11:22:00Z">
+          <w:pPr>
+            <w:jc w:val="center"/>
+          </w:pPr>
+        </w:pPrChange>
       </w:pPr>
       <w:proofErr w:type="spellStart"/>
       <w:r>
         <w:rPr>
-          <w:sz w:val="32"/>
+          <w:b/>
+          <w:sz w:val="36"/>
+          <w:szCs w:val="36"/>
         </w:rPr>
         <w:t>JCarbon</w:t>
       </w:r>
       <w:proofErr w:type="spellEnd"/>
       <w:r>
         <w:rPr>
-          <w:sz w:val="32"/>
+          <w:b/>
+          <w:sz w:val="36"/>
+          <w:szCs w:val="36"/>
         </w:rPr>
         <w:t xml:space="preserve"> </w:t>
       </w:r>
       <w:r>
         <w:rPr>
-          <w:sz w:val="32"/>
+          <w:b/>
+          <w:sz w:val="36"/>
+          <w:szCs w:val="36"/>
         </w:rPr>
-        <w:t xml:space="preserve">- </w:t>
+        <w:t>–</w:t>
       </w:r>
       <w:r>
         <w:rPr>
-          <w:sz w:val="32"/>
+          <w:b/>
+          <w:sz w:val="36"/>
+          <w:szCs w:val="36"/>
+        </w:rPr>
+        <w:t xml:space="preserve"> </w:t>
+      </w:r>
+      <w:r>
+        <w:rPr>
+          <w:b/>
+          <w:sz w:val="36"/>
+          <w:szCs w:val="36"/>
         </w:rPr>
         <w:t>Funcionalidades</w:t>
+      </w:r>
+      <w:r>
+        <w:rPr>
+          <w:b/>
+          <w:sz w:val="36"/>
+          <w:szCs w:val="36"/>
+        </w:rPr>
+        <w:t xml:space="preserve"> / </w:t>
+      </w:r>
+      <w:proofErr w:type="spellStart"/>
+      <w:r>
+        <w:rPr>
+          <w:b/>
+          <w:sz w:val="36"/>
+          <w:szCs w:val="36"/>
+        </w:rPr>
+        <w:t>Situação</w:t>
       </w:r>
     </w:p>
     <w:tbl>
@@ -49,6 +90,7 @@
       <w:tr>
         <w:trPr>
           <w:cnfStyle w:val="100000000000" w:firstRow="1" w:lastRow="0" w:firstColumn="0" w:lastColumn="0" w:oddVBand="0" w:evenVBand="0" w:oddHBand="0" w:evenHBand="0" w:firstRowFirstColumn="0" w:firstRowLastColumn="0" w:lastRowFirstColumn="0" w:lastRowLastColumn="0"/>
+          <w:del w:id="2" w:author="jaimewo" w:date="2014-04-23T11:22:00Z"/>
         </w:trPr>
         <w:tc>
           <w:tcPr>
@@ -59,15 +101,23 @@
             <w:pPr>
               <w:jc w:val="center"/>
               <w:rPr>
+                <w:del w:id="3" w:author="jaimewo" w:date="2014-04-23T11:22:00Z"/>
                 <w:b w:val="0"/>
               </w:rPr>
-            </w:pPr>
-            <w:r>
-              <w:t>Funcionalidade</w:t>
-            </w:r>
-            <w:r>
-              <w:t>s</w:t>
-            </w:r>
+              <w:pPrChange w:id="4" w:author="jaimewo" w:date="2014-04-23T11:22:00Z">
+                <w:pPr>
+                  <w:jc w:val="center"/>
+                </w:pPr>
+              </w:pPrChange>
+            </w:pPr>
+            <w:del w:id="5" w:author="jaimewo" w:date="2014-04-23T11:22:00Z">
+              <w:r>
+                <w:delText>Funcionalidade</w:delText>
+              </w:r>
+              <w:r>
+                <w:delText>s</w:delText>
+              </w:r>
+            </w:del>
           </w:p>
         </w:tc>
         <w:tc>
@@ -78,16 +128,28 @@
             <w:pPr>
               <w:jc w:val="center"/>
               <w:cnfStyle w:val="100000000000" w:firstRow="1" w:lastRow="0" w:firstColumn="0" w:lastColumn="0" w:oddVBand="0" w:evenVBand="0" w:oddHBand="0" w:evenHBand="0" w:firstRowFirstColumn="0" w:firstRowLastColumn="0" w:lastRowFirstColumn="0" w:lastRowLastColumn="0"/>
-            </w:pPr>
-            <w:r>
-              <w:t>Situação</w:t>
-            </w:r>
+              <w:rPr>
+                <w:del w:id="6" w:author="jaimewo" w:date="2014-04-23T11:22:00Z"/>
+              </w:rPr>
+              <w:pPrChange w:id="7" w:author="jaimewo" w:date="2014-04-23T11:22:00Z">
+                <w:pPr>
+                  <w:jc w:val="center"/>
+                  <w:cnfStyle w:val="100000000000" w:firstRow="1" w:lastRow="0" w:firstColumn="0" w:lastColumn="0" w:oddVBand="0" w:evenVBand="0" w:oddHBand="0" w:evenHBand="0" w:firstRowFirstColumn="0" w:firstRowLastColumn="0" w:lastRowFirstColumn="0" w:lastRowLastColumn="0"/>
+                </w:pPr>
+              </w:pPrChange>
+            </w:pPr>
+            <w:del w:id="8" w:author="jaimewo" w:date="2014-04-23T11:22:00Z">
+              <w:r>
+                <w:delText>Situação</w:delText>
+              </w:r>
+            </w:del>
           </w:p>
         </w:tc>
       </w:tr>
       <w:tr>
         <w:trPr>
           <w:cnfStyle w:val="000000100000" w:firstRow="0" w:lastRow="0" w:firstColumn="0" w:lastColumn="0" w:oddVBand="0" w:evenVBand="0" w:oddHBand="1" w:evenHBand="0" w:firstRowFirstColumn="0" w:firstRowLastColumn="0" w:lastRowFirstColumn="0" w:lastRowLastColumn="0"/>
+          <w:del w:id="9" w:author="jaimewo" w:date="2014-04-23T11:22:00Z"/>
         </w:trPr>
         <w:tc>
           <w:tcPr>
@@ -95,9 +157,26 @@
             <w:tcW w:w="6771" w:type="dxa"/>
           </w:tcPr>
           <w:p>
-            <w:r>
-              <w:t>08-Cadastrar Autor</w:t>
-            </w:r>
+            <w:pPr>
+              <w:jc w:val="center"/>
+              <w:rPr>
+                <w:del w:id="10" w:author="jaimewo" w:date="2014-04-23T11:22:00Z"/>
+                <w:color w:val="FF0000"/>
+              </w:rPr>
+              <w:pPrChange w:id="11" w:author="jaimewo" w:date="2014-04-23T11:22:00Z">
+                <w:pPr>
+                  <w:jc w:val="center"/>
+                </w:pPr>
+              </w:pPrChange>
+            </w:pPr>
+            <w:del w:id="12" w:author="jaimewo" w:date="2014-04-23T11:22:00Z">
+              <w:r>
+                <w:rPr>
+                  <w:color w:val="FF0000"/>
+                </w:rPr>
+                <w:delText>CADASTROS</w:delText>
+              </w:r>
+            </w:del>
           </w:p>
         </w:tc>
         <w:tc>
@@ -106,24 +185,45 @@
           </w:tcPr>
           <w:p>
             <w:pPr>
+              <w:jc w:val="center"/>
               <w:cnfStyle w:val="000000100000" w:firstRow="0" w:lastRow="0" w:firstColumn="0" w:lastColumn="0" w:oddVBand="0" w:evenVBand="0" w:oddHBand="1" w:evenHBand="0" w:firstRowFirstColumn="0" w:firstRowLastColumn="0" w:lastRowFirstColumn="0" w:lastRowLastColumn="0"/>
-            </w:pPr>
-            <w:r>
-              <w:t>OK</w:t>
-            </w:r>
-          </w:p>
-        </w:tc>
-      </w:tr>
-      <w:tr>
+              <w:rPr>
+                <w:del w:id="13" w:author="jaimewo" w:date="2014-04-23T11:22:00Z"/>
+              </w:rPr>
+              <w:pPrChange w:id="14" w:author="jaimewo" w:date="2014-04-23T11:22:00Z">
+                <w:pPr>
+                  <w:cnfStyle w:val="000000100000" w:firstRow="0" w:lastRow="0" w:firstColumn="0" w:lastColumn="0" w:oddVBand="0" w:evenVBand="0" w:oddHBand="1" w:evenHBand="0" w:firstRowFirstColumn="0" w:firstRowLastColumn="0" w:lastRowFirstColumn="0" w:lastRowLastColumn="0"/>
+                </w:pPr>
+              </w:pPrChange>
+            </w:pPr>
+          </w:p>
+        </w:tc>
+        <w:proofErr w:type="spellEnd"/>
+      </w:tr>
+      <w:tr>
+        <w:trPr>
+          <w:del w:id="15" w:author="jaimewo" w:date="2014-04-23T11:22:00Z"/>
+        </w:trPr>
         <w:tc>
           <w:tcPr>
             <w:cnfStyle w:val="001000000000" w:firstRow="0" w:lastRow="0" w:firstColumn="1" w:lastColumn="0" w:oddVBand="0" w:evenVBand="0" w:oddHBand="0" w:evenHBand="0" w:firstRowFirstColumn="0" w:firstRowLastColumn="0" w:lastRowFirstColumn="0" w:lastRowLastColumn="0"/>
             <w:tcW w:w="6771" w:type="dxa"/>
           </w:tcPr>
           <w:p>
-            <w:r>
-              <w:t>19-Cadastrar Bioma</w:t>
-            </w:r>
+            <w:pPr>
+              <w:jc w:val="center"/>
+              <w:rPr>
+                <w:del w:id="16" w:author="jaimewo" w:date="2014-04-23T11:22:00Z"/>
+              </w:rPr>
+              <w:pPrChange w:id="17" w:author="jaimewo" w:date="2014-04-23T11:22:00Z">
+                <w:pPr/>
+              </w:pPrChange>
+            </w:pPr>
+            <w:del w:id="18" w:author="jaimewo" w:date="2014-04-23T11:22:00Z">
+              <w:r>
+                <w:delText>Cadastrar Autor</w:delText>
+              </w:r>
+            </w:del>
           </w:p>
         </w:tc>
         <w:tc>
@@ -132,25 +232,29 @@
           </w:tcPr>
           <w:p>
             <w:pPr>
+              <w:jc w:val="center"/>
               <w:cnfStyle w:val="000000000000" w:firstRow="0" w:lastRow="0" w:firstColumn="0" w:lastColumn="0" w:oddVBand="0" w:evenVBand="0" w:oddHBand="0" w:evenHBand="0" w:firstRowFirstColumn="0" w:firstRowLastColumn="0" w:lastRowFirstColumn="0" w:lastRowLastColumn="0"/>
-            </w:pPr>
-            <w:r>
-              <w:t xml:space="preserve">Falta </w:t>
-            </w:r>
-            <w:r>
-              <w:t xml:space="preserve">ver erros das </w:t>
-            </w:r>
-            <w:proofErr w:type="spellStart"/>
-            <w:r>
-              <w:t>pend</w:t>
-            </w:r>
-            <w:proofErr w:type="spellEnd"/>
+              <w:rPr>
+                <w:del w:id="19" w:author="jaimewo" w:date="2014-04-23T11:22:00Z"/>
+              </w:rPr>
+              <w:pPrChange w:id="20" w:author="jaimewo" w:date="2014-04-23T11:22:00Z">
+                <w:pPr>
+                  <w:cnfStyle w:val="000000000000" w:firstRow="0" w:lastRow="0" w:firstColumn="0" w:lastColumn="0" w:oddVBand="0" w:evenVBand="0" w:oddHBand="0" w:evenHBand="0" w:firstRowFirstColumn="0" w:firstRowLastColumn="0" w:lastRowFirstColumn="0" w:lastRowLastColumn="0"/>
+                </w:pPr>
+              </w:pPrChange>
+            </w:pPr>
+            <w:del w:id="21" w:author="jaimewo" w:date="2014-04-23T11:22:00Z">
+              <w:r>
+                <w:delText>OK</w:delText>
+              </w:r>
+            </w:del>
           </w:p>
         </w:tc>
       </w:tr>
       <w:tr>
         <w:trPr>
           <w:cnfStyle w:val="000000100000" w:firstRow="0" w:lastRow="0" w:firstColumn="0" w:lastColumn="0" w:oddVBand="0" w:evenVBand="0" w:oddHBand="1" w:evenHBand="0" w:firstRowFirstColumn="0" w:firstRowLastColumn="0" w:lastRowFirstColumn="0" w:lastRowLastColumn="0"/>
+          <w:del w:id="22" w:author="jaimewo" w:date="2014-04-23T11:22:00Z"/>
         </w:trPr>
         <w:tc>
           <w:tcPr>
@@ -158,9 +262,20 @@
             <w:tcW w:w="6771" w:type="dxa"/>
           </w:tcPr>
           <w:p>
-            <w:r>
-              <w:t>20-Cadastrar Formação</w:t>
-            </w:r>
+            <w:pPr>
+              <w:jc w:val="center"/>
+              <w:rPr>
+                <w:del w:id="23" w:author="jaimewo" w:date="2014-04-23T11:22:00Z"/>
+              </w:rPr>
+              <w:pPrChange w:id="24" w:author="jaimewo" w:date="2014-04-23T11:22:00Z">
+                <w:pPr/>
+              </w:pPrChange>
+            </w:pPr>
+            <w:del w:id="25" w:author="jaimewo" w:date="2014-04-23T11:22:00Z">
+              <w:r>
+                <w:delText>Cadastrar Bioma</w:delText>
+              </w:r>
+            </w:del>
           </w:p>
         </w:tc>
         <w:tc>
@@ -169,29 +284,52 @@
           </w:tcPr>
           <w:p>
             <w:pPr>
+              <w:jc w:val="center"/>
               <w:cnfStyle w:val="000000100000" w:firstRow="0" w:lastRow="0" w:firstColumn="0" w:lastColumn="0" w:oddVBand="0" w:evenVBand="0" w:oddHBand="1" w:evenHBand="0" w:firstRowFirstColumn="0" w:firstRowLastColumn="0" w:lastRowFirstColumn="0" w:lastRowLastColumn="0"/>
-            </w:pPr>
-            <w:r>
-              <w:t xml:space="preserve">Falta ver erros das </w:t>
-            </w:r>
-            <w:proofErr w:type="spellStart"/>
-            <w:r>
-              <w:t>pend</w:t>
-            </w:r>
-            <w:proofErr w:type="spellEnd"/>
-          </w:p>
-        </w:tc>
-      </w:tr>
-      <w:tr>
+              <w:rPr>
+                <w:del w:id="26" w:author="jaimewo" w:date="2014-04-23T11:22:00Z"/>
+              </w:rPr>
+              <w:pPrChange w:id="27" w:author="jaimewo" w:date="2014-04-23T11:22:00Z">
+                <w:pPr>
+                  <w:cnfStyle w:val="000000100000" w:firstRow="0" w:lastRow="0" w:firstColumn="0" w:lastColumn="0" w:oddVBand="0" w:evenVBand="0" w:oddHBand="1" w:evenHBand="0" w:firstRowFirstColumn="0" w:firstRowLastColumn="0" w:lastRowFirstColumn="0" w:lastRowLastColumn="0"/>
+                </w:pPr>
+              </w:pPrChange>
+            </w:pPr>
+            <w:del w:id="28" w:author="jaimewo" w:date="2014-04-23T11:22:00Z">
+              <w:r>
+                <w:delText xml:space="preserve">Falta </w:delText>
+              </w:r>
+              <w:r>
+                <w:delText>ver erros das pend</w:delText>
+              </w:r>
+            </w:del>
+          </w:p>
+        </w:tc>
+      </w:tr>
+      <w:tr>
+        <w:trPr>
+          <w:del w:id="29" w:author="jaimewo" w:date="2014-04-23T11:22:00Z"/>
+        </w:trPr>
         <w:tc>
           <w:tcPr>
             <w:cnfStyle w:val="001000000000" w:firstRow="0" w:lastRow="0" w:firstColumn="1" w:lastColumn="0" w:oddVBand="0" w:evenVBand="0" w:oddHBand="0" w:evenHBand="0" w:firstRowFirstColumn="0" w:firstRowLastColumn="0" w:lastRowFirstColumn="0" w:lastRowLastColumn="0"/>
             <w:tcW w:w="6771" w:type="dxa"/>
           </w:tcPr>
           <w:p>
-            <w:r>
-              <w:t>21-Cadastrar Espaçamento</w:t>
-            </w:r>
+            <w:pPr>
+              <w:jc w:val="center"/>
+              <w:rPr>
+                <w:del w:id="30" w:author="jaimewo" w:date="2014-04-23T11:22:00Z"/>
+              </w:rPr>
+              <w:pPrChange w:id="31" w:author="jaimewo" w:date="2014-04-23T11:22:00Z">
+                <w:pPr/>
+              </w:pPrChange>
+            </w:pPr>
+            <w:del w:id="32" w:author="jaimewo" w:date="2014-04-23T11:22:00Z">
+              <w:r>
+                <w:delText>Cadastrar Formação</w:delText>
+              </w:r>
+            </w:del>
           </w:p>
         </w:tc>
         <w:tc>
@@ -200,22 +338,29 @@
           </w:tcPr>
           <w:p>
             <w:pPr>
+              <w:jc w:val="center"/>
               <w:cnfStyle w:val="000000000000" w:firstRow="0" w:lastRow="0" w:firstColumn="0" w:lastColumn="0" w:oddVBand="0" w:evenVBand="0" w:oddHBand="0" w:evenHBand="0" w:firstRowFirstColumn="0" w:firstRowLastColumn="0" w:lastRowFirstColumn="0" w:lastRowLastColumn="0"/>
-            </w:pPr>
-            <w:r>
-              <w:t xml:space="preserve">Falta ver erros das </w:t>
-            </w:r>
-            <w:proofErr w:type="spellStart"/>
-            <w:r>
-              <w:t>pend</w:t>
-            </w:r>
-            <w:proofErr w:type="spellEnd"/>
+              <w:rPr>
+                <w:del w:id="33" w:author="jaimewo" w:date="2014-04-23T11:22:00Z"/>
+              </w:rPr>
+              <w:pPrChange w:id="34" w:author="jaimewo" w:date="2014-04-23T11:22:00Z">
+                <w:pPr>
+                  <w:cnfStyle w:val="000000000000" w:firstRow="0" w:lastRow="0" w:firstColumn="0" w:lastColumn="0" w:oddVBand="0" w:evenVBand="0" w:oddHBand="0" w:evenHBand="0" w:firstRowFirstColumn="0" w:firstRowLastColumn="0" w:lastRowFirstColumn="0" w:lastRowLastColumn="0"/>
+                </w:pPr>
+              </w:pPrChange>
+            </w:pPr>
+            <w:del w:id="35" w:author="jaimewo" w:date="2014-04-23T11:22:00Z">
+              <w:r>
+                <w:delText>Falta ver erros das pend</w:delText>
+              </w:r>
+            </w:del>
           </w:p>
         </w:tc>
       </w:tr>
       <w:tr>
         <w:trPr>
           <w:cnfStyle w:val="000000100000" w:firstRow="0" w:lastRow="0" w:firstColumn="0" w:lastColumn="0" w:oddVBand="0" w:evenVBand="0" w:oddHBand="1" w:evenHBand="0" w:firstRowFirstColumn="0" w:firstRowLastColumn="0" w:lastRowFirstColumn="0" w:lastRowLastColumn="0"/>
+          <w:del w:id="36" w:author="jaimewo" w:date="2014-04-23T11:22:00Z"/>
         </w:trPr>
         <w:tc>
           <w:tcPr>
@@ -223,9 +368,20 @@
             <w:tcW w:w="6771" w:type="dxa"/>
           </w:tcPr>
           <w:p>
-            <w:r>
-              <w:t>22-Cadastrar Tipo de Disponibilidade</w:t>
-            </w:r>
+            <w:pPr>
+              <w:jc w:val="center"/>
+              <w:rPr>
+                <w:del w:id="37" w:author="jaimewo" w:date="2014-04-23T11:22:00Z"/>
+              </w:rPr>
+              <w:pPrChange w:id="38" w:author="jaimewo" w:date="2014-04-23T11:22:00Z">
+                <w:pPr/>
+              </w:pPrChange>
+            </w:pPr>
+            <w:del w:id="39" w:author="jaimewo" w:date="2014-04-23T11:22:00Z">
+              <w:r>
+                <w:delText>Cadastrar Espaçamento</w:delText>
+              </w:r>
+            </w:del>
           </w:p>
         </w:tc>
         <w:tc>
@@ -234,29 +390,49 @@
           </w:tcPr>
           <w:p>
             <w:pPr>
+              <w:jc w:val="center"/>
               <w:cnfStyle w:val="000000100000" w:firstRow="0" w:lastRow="0" w:firstColumn="0" w:lastColumn="0" w:oddVBand="0" w:evenVBand="0" w:oddHBand="1" w:evenHBand="0" w:firstRowFirstColumn="0" w:firstRowLastColumn="0" w:lastRowFirstColumn="0" w:lastRowLastColumn="0"/>
-            </w:pPr>
-            <w:r>
-              <w:t xml:space="preserve">Falta ver erros das </w:t>
-            </w:r>
-            <w:proofErr w:type="spellStart"/>
-            <w:r>
-              <w:t>pend</w:t>
-            </w:r>
-            <w:proofErr w:type="spellEnd"/>
-          </w:p>
-        </w:tc>
-      </w:tr>
-      <w:tr>
+              <w:rPr>
+                <w:del w:id="40" w:author="jaimewo" w:date="2014-04-23T11:22:00Z"/>
+              </w:rPr>
+              <w:pPrChange w:id="41" w:author="jaimewo" w:date="2014-04-23T11:22:00Z">
+                <w:pPr>
+                  <w:cnfStyle w:val="000000100000" w:firstRow="0" w:lastRow="0" w:firstColumn="0" w:lastColumn="0" w:oddVBand="0" w:evenVBand="0" w:oddHBand="1" w:evenHBand="0" w:firstRowFirstColumn="0" w:firstRowLastColumn="0" w:lastRowFirstColumn="0" w:lastRowLastColumn="0"/>
+                </w:pPr>
+              </w:pPrChange>
+            </w:pPr>
+            <w:del w:id="42" w:author="jaimewo" w:date="2014-04-23T11:22:00Z">
+              <w:r>
+                <w:delText>Falta ver erros das pend</w:delText>
+              </w:r>
+            </w:del>
+          </w:p>
+        </w:tc>
+      </w:tr>
+      <w:tr>
+        <w:trPr>
+          <w:del w:id="43" w:author="jaimewo" w:date="2014-04-23T11:22:00Z"/>
+        </w:trPr>
         <w:tc>
           <w:tcPr>
             <w:cnfStyle w:val="001000000000" w:firstRow="0" w:lastRow="0" w:firstColumn="1" w:lastColumn="0" w:oddVBand="0" w:evenVBand="0" w:oddHBand="0" w:evenHBand="0" w:firstRowFirstColumn="0" w:firstRowLastColumn="0" w:lastRowFirstColumn="0" w:lastRowLastColumn="0"/>
             <w:tcW w:w="6771" w:type="dxa"/>
           </w:tcPr>
           <w:p>
-            <w:r>
-              <w:t xml:space="preserve">23-Cadastrar Método de Quantificação de Biomassa </w:t>
-            </w:r>
+            <w:pPr>
+              <w:jc w:val="center"/>
+              <w:rPr>
+                <w:del w:id="44" w:author="jaimewo" w:date="2014-04-23T11:22:00Z"/>
+              </w:rPr>
+              <w:pPrChange w:id="45" w:author="jaimewo" w:date="2014-04-23T11:22:00Z">
+                <w:pPr/>
+              </w:pPrChange>
+            </w:pPr>
+            <w:del w:id="46" w:author="jaimewo" w:date="2014-04-23T11:22:00Z">
+              <w:r>
+                <w:delText>Cadastrar Tipo de Disponibilidade</w:delText>
+              </w:r>
+            </w:del>
           </w:p>
         </w:tc>
         <w:tc>
@@ -265,22 +441,29 @@
           </w:tcPr>
           <w:p>
             <w:pPr>
+              <w:jc w:val="center"/>
               <w:cnfStyle w:val="000000000000" w:firstRow="0" w:lastRow="0" w:firstColumn="0" w:lastColumn="0" w:oddVBand="0" w:evenVBand="0" w:oddHBand="0" w:evenHBand="0" w:firstRowFirstColumn="0" w:firstRowLastColumn="0" w:lastRowFirstColumn="0" w:lastRowLastColumn="0"/>
-            </w:pPr>
-            <w:r>
-              <w:t xml:space="preserve">Falta ver erros das </w:t>
-            </w:r>
-            <w:proofErr w:type="spellStart"/>
-            <w:r>
-              <w:t>pend</w:t>
-            </w:r>
-            <w:proofErr w:type="spellEnd"/>
+              <w:rPr>
+                <w:del w:id="47" w:author="jaimewo" w:date="2014-04-23T11:22:00Z"/>
+              </w:rPr>
+              <w:pPrChange w:id="48" w:author="jaimewo" w:date="2014-04-23T11:22:00Z">
+                <w:pPr>
+                  <w:cnfStyle w:val="000000000000" w:firstRow="0" w:lastRow="0" w:firstColumn="0" w:lastColumn="0" w:oddVBand="0" w:evenVBand="0" w:oddHBand="0" w:evenHBand="0" w:firstRowFirstColumn="0" w:firstRowLastColumn="0" w:lastRowFirstColumn="0" w:lastRowLastColumn="0"/>
+                </w:pPr>
+              </w:pPrChange>
+            </w:pPr>
+            <w:del w:id="49" w:author="jaimewo" w:date="2014-04-23T11:22:00Z">
+              <w:r>
+                <w:delText>Falta ver erros das pend</w:delText>
+              </w:r>
+            </w:del>
           </w:p>
         </w:tc>
       </w:tr>
       <w:tr>
         <w:trPr>
           <w:cnfStyle w:val="000000100000" w:firstRow="0" w:lastRow="0" w:firstColumn="0" w:lastColumn="0" w:oddVBand="0" w:evenVBand="0" w:oddHBand="1" w:evenHBand="0" w:firstRowFirstColumn="0" w:firstRowLastColumn="0" w:lastRowFirstColumn="0" w:lastRowLastColumn="0"/>
+          <w:del w:id="50" w:author="jaimewo" w:date="2014-04-23T11:22:00Z"/>
         </w:trPr>
         <w:tc>
           <w:tcPr>
@@ -288,9 +471,20 @@
             <w:tcW w:w="6771" w:type="dxa"/>
           </w:tcPr>
           <w:p>
-            <w:r>
-              <w:t>24-Cadastrar Método de Quantificação de Carbono</w:t>
-            </w:r>
+            <w:pPr>
+              <w:jc w:val="center"/>
+              <w:rPr>
+                <w:del w:id="51" w:author="jaimewo" w:date="2014-04-23T11:22:00Z"/>
+              </w:rPr>
+              <w:pPrChange w:id="52" w:author="jaimewo" w:date="2014-04-23T11:22:00Z">
+                <w:pPr/>
+              </w:pPrChange>
+            </w:pPr>
+            <w:del w:id="53" w:author="jaimewo" w:date="2014-04-23T11:22:00Z">
+              <w:r>
+                <w:delText xml:space="preserve">Cadastrar Método de Quantificação de Biomassa </w:delText>
+              </w:r>
+            </w:del>
           </w:p>
         </w:tc>
         <w:tc>
@@ -299,29 +493,49 @@
           </w:tcPr>
           <w:p>
             <w:pPr>
+              <w:jc w:val="center"/>
               <w:cnfStyle w:val="000000100000" w:firstRow="0" w:lastRow="0" w:firstColumn="0" w:lastColumn="0" w:oddVBand="0" w:evenVBand="0" w:oddHBand="1" w:evenHBand="0" w:firstRowFirstColumn="0" w:firstRowLastColumn="0" w:lastRowFirstColumn="0" w:lastRowLastColumn="0"/>
-            </w:pPr>
-            <w:r>
-              <w:t xml:space="preserve">Falta ver erros das </w:t>
-            </w:r>
-            <w:proofErr w:type="spellStart"/>
-            <w:r>
-              <w:t>pend</w:t>
-            </w:r>
-            <w:proofErr w:type="spellEnd"/>
-          </w:p>
-        </w:tc>
-      </w:tr>
-      <w:tr>
+              <w:rPr>
+                <w:del w:id="54" w:author="jaimewo" w:date="2014-04-23T11:22:00Z"/>
+              </w:rPr>
+              <w:pPrChange w:id="55" w:author="jaimewo" w:date="2014-04-23T11:22:00Z">
+                <w:pPr>
+                  <w:cnfStyle w:val="000000100000" w:firstRow="0" w:lastRow="0" w:firstColumn="0" w:lastColumn="0" w:oddVBand="0" w:evenVBand="0" w:oddHBand="1" w:evenHBand="0" w:firstRowFirstColumn="0" w:firstRowLastColumn="0" w:lastRowFirstColumn="0" w:lastRowLastColumn="0"/>
+                </w:pPr>
+              </w:pPrChange>
+            </w:pPr>
+            <w:del w:id="56" w:author="jaimewo" w:date="2014-04-23T11:22:00Z">
+              <w:r>
+                <w:delText>Falta ver erros das pend</w:delText>
+              </w:r>
+            </w:del>
+          </w:p>
+        </w:tc>
+      </w:tr>
+      <w:tr>
+        <w:trPr>
+          <w:del w:id="57" w:author="jaimewo" w:date="2014-04-23T11:22:00Z"/>
+        </w:trPr>
         <w:tc>
           <w:tcPr>
             <w:cnfStyle w:val="001000000000" w:firstRow="0" w:lastRow="0" w:firstColumn="1" w:lastColumn="0" w:oddVBand="0" w:evenVBand="0" w:oddHBand="0" w:evenHBand="0" w:firstRowFirstColumn="0" w:firstRowLastColumn="0" w:lastRowFirstColumn="0" w:lastRowLastColumn="0"/>
             <w:tcW w:w="6771" w:type="dxa"/>
           </w:tcPr>
           <w:p>
-            <w:r>
-              <w:t>26-Cadastrar Variável</w:t>
-            </w:r>
+            <w:pPr>
+              <w:jc w:val="center"/>
+              <w:rPr>
+                <w:del w:id="58" w:author="jaimewo" w:date="2014-04-23T11:22:00Z"/>
+              </w:rPr>
+              <w:pPrChange w:id="59" w:author="jaimewo" w:date="2014-04-23T11:22:00Z">
+                <w:pPr/>
+              </w:pPrChange>
+            </w:pPr>
+            <w:del w:id="60" w:author="jaimewo" w:date="2014-04-23T11:22:00Z">
+              <w:r>
+                <w:delText>Cadastrar Método de Quantificação de Carbono</w:delText>
+              </w:r>
+            </w:del>
           </w:p>
         </w:tc>
         <w:tc>
@@ -330,22 +544,29 @@
           </w:tcPr>
           <w:p>
             <w:pPr>
+              <w:jc w:val="center"/>
               <w:cnfStyle w:val="000000000000" w:firstRow="0" w:lastRow="0" w:firstColumn="0" w:lastColumn="0" w:oddVBand="0" w:evenVBand="0" w:oddHBand="0" w:evenHBand="0" w:firstRowFirstColumn="0" w:firstRowLastColumn="0" w:lastRowFirstColumn="0" w:lastRowLastColumn="0"/>
-            </w:pPr>
-            <w:r>
-              <w:t xml:space="preserve">Falta ver erros das </w:t>
-            </w:r>
-            <w:proofErr w:type="spellStart"/>
-            <w:r>
-              <w:t>pend</w:t>
-            </w:r>
-            <w:proofErr w:type="spellEnd"/>
+              <w:rPr>
+                <w:del w:id="61" w:author="jaimewo" w:date="2014-04-23T11:22:00Z"/>
+              </w:rPr>
+              <w:pPrChange w:id="62" w:author="jaimewo" w:date="2014-04-23T11:22:00Z">
+                <w:pPr>
+                  <w:cnfStyle w:val="000000000000" w:firstRow="0" w:lastRow="0" w:firstColumn="0" w:lastColumn="0" w:oddVBand="0" w:evenVBand="0" w:oddHBand="0" w:evenHBand="0" w:firstRowFirstColumn="0" w:firstRowLastColumn="0" w:lastRowFirstColumn="0" w:lastRowLastColumn="0"/>
+                </w:pPr>
+              </w:pPrChange>
+            </w:pPr>
+            <w:del w:id="63" w:author="jaimewo" w:date="2014-04-23T11:22:00Z">
+              <w:r>
+                <w:delText>Falta ver erros das pend</w:delText>
+              </w:r>
+            </w:del>
           </w:p>
         </w:tc>
       </w:tr>
       <w:tr>
         <w:trPr>
           <w:cnfStyle w:val="000000100000" w:firstRow="0" w:lastRow="0" w:firstColumn="0" w:lastColumn="0" w:oddVBand="0" w:evenVBand="0" w:oddHBand="1" w:evenHBand="0" w:firstRowFirstColumn="0" w:firstRowLastColumn="0" w:lastRowFirstColumn="0" w:lastRowLastColumn="0"/>
+          <w:del w:id="64" w:author="jaimewo" w:date="2014-04-23T11:22:00Z"/>
         </w:trPr>
         <w:tc>
           <w:tcPr>
@@ -353,9 +574,20 @@
             <w:tcW w:w="6771" w:type="dxa"/>
           </w:tcPr>
           <w:p>
-            <w:r>
-              <w:t>27-Cadastrar Autor de Modelo</w:t>
-            </w:r>
+            <w:pPr>
+              <w:jc w:val="center"/>
+              <w:rPr>
+                <w:del w:id="65" w:author="jaimewo" w:date="2014-04-23T11:22:00Z"/>
+              </w:rPr>
+              <w:pPrChange w:id="66" w:author="jaimewo" w:date="2014-04-23T11:22:00Z">
+                <w:pPr/>
+              </w:pPrChange>
+            </w:pPr>
+            <w:del w:id="67" w:author="jaimewo" w:date="2014-04-23T11:22:00Z">
+              <w:r>
+                <w:delText>Cadastrar Variável</w:delText>
+              </w:r>
+            </w:del>
           </w:p>
         </w:tc>
         <w:tc>
@@ -364,29 +596,49 @@
           </w:tcPr>
           <w:p>
             <w:pPr>
+              <w:jc w:val="center"/>
               <w:cnfStyle w:val="000000100000" w:firstRow="0" w:lastRow="0" w:firstColumn="0" w:lastColumn="0" w:oddVBand="0" w:evenVBand="0" w:oddHBand="1" w:evenHBand="0" w:firstRowFirstColumn="0" w:firstRowLastColumn="0" w:lastRowFirstColumn="0" w:lastRowLastColumn="0"/>
-            </w:pPr>
-            <w:r>
-              <w:t xml:space="preserve">Falta ver erros das </w:t>
-            </w:r>
-            <w:proofErr w:type="spellStart"/>
-            <w:r>
-              <w:t>pend</w:t>
-            </w:r>
-            <w:proofErr w:type="spellEnd"/>
-          </w:p>
-        </w:tc>
-      </w:tr>
-      <w:tr>
+              <w:rPr>
+                <w:del w:id="68" w:author="jaimewo" w:date="2014-04-23T11:22:00Z"/>
+              </w:rPr>
+              <w:pPrChange w:id="69" w:author="jaimewo" w:date="2014-04-23T11:22:00Z">
+                <w:pPr>
+                  <w:cnfStyle w:val="000000100000" w:firstRow="0" w:lastRow="0" w:firstColumn="0" w:lastColumn="0" w:oddVBand="0" w:evenVBand="0" w:oddHBand="1" w:evenHBand="0" w:firstRowFirstColumn="0" w:firstRowLastColumn="0" w:lastRowFirstColumn="0" w:lastRowLastColumn="0"/>
+                </w:pPr>
+              </w:pPrChange>
+            </w:pPr>
+            <w:del w:id="70" w:author="jaimewo" w:date="2014-04-23T11:22:00Z">
+              <w:r>
+                <w:delText>Falta ver erros das pend</w:delText>
+              </w:r>
+            </w:del>
+          </w:p>
+        </w:tc>
+      </w:tr>
+      <w:tr>
+        <w:trPr>
+          <w:del w:id="71" w:author="jaimewo" w:date="2014-04-23T11:22:00Z"/>
+        </w:trPr>
         <w:tc>
           <w:tcPr>
             <w:cnfStyle w:val="001000000000" w:firstRow="0" w:lastRow="0" w:firstColumn="1" w:lastColumn="0" w:oddVBand="0" w:evenVBand="0" w:oddHBand="0" w:evenHBand="0" w:firstRowFirstColumn="0" w:firstRowLastColumn="0" w:lastRowFirstColumn="0" w:lastRowLastColumn="0"/>
             <w:tcW w:w="6771" w:type="dxa"/>
           </w:tcPr>
           <w:p>
-            <w:r>
-              <w:t>06-Cadastrar Trabalho Científico</w:t>
-            </w:r>
+            <w:pPr>
+              <w:jc w:val="center"/>
+              <w:rPr>
+                <w:del w:id="72" w:author="jaimewo" w:date="2014-04-23T11:22:00Z"/>
+              </w:rPr>
+              <w:pPrChange w:id="73" w:author="jaimewo" w:date="2014-04-23T11:22:00Z">
+                <w:pPr/>
+              </w:pPrChange>
+            </w:pPr>
+            <w:del w:id="74" w:author="jaimewo" w:date="2014-04-23T11:22:00Z">
+              <w:r>
+                <w:delText>Cadastrar Autor de Modelo</w:delText>
+              </w:r>
+            </w:del>
           </w:p>
         </w:tc>
         <w:tc>
@@ -395,22 +647,29 @@
           </w:tcPr>
           <w:p>
             <w:pPr>
+              <w:jc w:val="center"/>
               <w:cnfStyle w:val="000000000000" w:firstRow="0" w:lastRow="0" w:firstColumn="0" w:lastColumn="0" w:oddVBand="0" w:evenVBand="0" w:oddHBand="0" w:evenHBand="0" w:firstRowFirstColumn="0" w:firstRowLastColumn="0" w:lastRowFirstColumn="0" w:lastRowLastColumn="0"/>
-            </w:pPr>
-            <w:r>
-              <w:t xml:space="preserve">Falta ver erros das </w:t>
-            </w:r>
-            <w:proofErr w:type="spellStart"/>
-            <w:r>
-              <w:t>pend</w:t>
-            </w:r>
-            <w:proofErr w:type="spellEnd"/>
+              <w:rPr>
+                <w:del w:id="75" w:author="jaimewo" w:date="2014-04-23T11:22:00Z"/>
+              </w:rPr>
+              <w:pPrChange w:id="76" w:author="jaimewo" w:date="2014-04-23T11:22:00Z">
+                <w:pPr>
+                  <w:cnfStyle w:val="000000000000" w:firstRow="0" w:lastRow="0" w:firstColumn="0" w:lastColumn="0" w:oddVBand="0" w:evenVBand="0" w:oddHBand="0" w:evenHBand="0" w:firstRowFirstColumn="0" w:firstRowLastColumn="0" w:lastRowFirstColumn="0" w:lastRowLastColumn="0"/>
+                </w:pPr>
+              </w:pPrChange>
+            </w:pPr>
+            <w:del w:id="77" w:author="jaimewo" w:date="2014-04-23T11:22:00Z">
+              <w:r>
+                <w:delText>Falta ver erros das pend</w:delText>
+              </w:r>
+            </w:del>
           </w:p>
         </w:tc>
       </w:tr>
       <w:tr>
         <w:trPr>
           <w:cnfStyle w:val="000000100000" w:firstRow="0" w:lastRow="0" w:firstColumn="0" w:lastColumn="0" w:oddVBand="0" w:evenVBand="0" w:oddHBand="1" w:evenHBand="0" w:firstRowFirstColumn="0" w:firstRowLastColumn="0" w:lastRowFirstColumn="0" w:lastRowLastColumn="0"/>
+          <w:del w:id="78" w:author="jaimewo" w:date="2014-04-23T11:22:00Z"/>
         </w:trPr>
         <w:tc>
           <w:tcPr>
@@ -418,9 +677,25 @@
             <w:tcW w:w="6771" w:type="dxa"/>
           </w:tcPr>
           <w:p>
-            <w:r>
-              <w:t>07-Cadastrar Equação</w:t>
-            </w:r>
+            <w:pPr>
+              <w:jc w:val="center"/>
+              <w:rPr>
+                <w:del w:id="79" w:author="jaimewo" w:date="2014-04-23T11:22:00Z"/>
+              </w:rPr>
+              <w:pPrChange w:id="80" w:author="jaimewo" w:date="2014-04-23T11:22:00Z">
+                <w:pPr>
+                  <w:jc w:val="center"/>
+                </w:pPr>
+              </w:pPrChange>
+            </w:pPr>
+            <w:del w:id="81" w:author="jaimewo" w:date="2014-04-23T11:22:00Z">
+              <w:r>
+                <w:rPr>
+                  <w:color w:val="FF0000"/>
+                </w:rPr>
+                <w:delText>NÚCLEO</w:delText>
+              </w:r>
+            </w:del>
           </w:p>
         </w:tc>
         <w:tc>
@@ -429,21 +704,44 @@
           </w:tcPr>
           <w:p>
             <w:pPr>
+              <w:jc w:val="center"/>
               <w:cnfStyle w:val="000000100000" w:firstRow="0" w:lastRow="0" w:firstColumn="0" w:lastColumn="0" w:oddVBand="0" w:evenVBand="0" w:oddHBand="1" w:evenHBand="0" w:firstRowFirstColumn="0" w:firstRowLastColumn="0" w:lastRowFirstColumn="0" w:lastRowLastColumn="0"/>
-            </w:pPr>
-          </w:p>
-        </w:tc>
-      </w:tr>
-      <w:tr>
+              <w:rPr>
+                <w:del w:id="82" w:author="jaimewo" w:date="2014-04-23T11:22:00Z"/>
+              </w:rPr>
+              <w:pPrChange w:id="83" w:author="jaimewo" w:date="2014-04-23T11:22:00Z">
+                <w:pPr>
+                  <w:cnfStyle w:val="000000100000" w:firstRow="0" w:lastRow="0" w:firstColumn="0" w:lastColumn="0" w:oddVBand="0" w:evenVBand="0" w:oddHBand="1" w:evenHBand="0" w:firstRowFirstColumn="0" w:firstRowLastColumn="0" w:lastRowFirstColumn="0" w:lastRowLastColumn="0"/>
+                </w:pPr>
+              </w:pPrChange>
+            </w:pPr>
+          </w:p>
+        </w:tc>
+      </w:tr>
+      <w:tr>
+        <w:trPr>
+          <w:del w:id="84" w:author="jaimewo" w:date="2014-04-23T11:22:00Z"/>
+        </w:trPr>
         <w:tc>
           <w:tcPr>
             <w:cnfStyle w:val="001000000000" w:firstRow="0" w:lastRow="0" w:firstColumn="1" w:lastColumn="0" w:oddVBand="0" w:evenVBand="0" w:oddHBand="0" w:evenHBand="0" w:firstRowFirstColumn="0" w:firstRowLastColumn="0" w:lastRowFirstColumn="0" w:lastRowLastColumn="0"/>
             <w:tcW w:w="6771" w:type="dxa"/>
           </w:tcPr>
           <w:p>
-            <w:r>
-              <w:t>05-Incluir Local usando a Tela</w:t>
-            </w:r>
+            <w:pPr>
+              <w:jc w:val="center"/>
+              <w:rPr>
+                <w:del w:id="85" w:author="jaimewo" w:date="2014-04-23T11:22:00Z"/>
+              </w:rPr>
+              <w:pPrChange w:id="86" w:author="jaimewo" w:date="2014-04-23T11:22:00Z">
+                <w:pPr/>
+              </w:pPrChange>
+            </w:pPr>
+            <w:del w:id="87" w:author="jaimewo" w:date="2014-04-23T11:22:00Z">
+              <w:r>
+                <w:delText>Cadastrar Trabalho Científico</w:delText>
+              </w:r>
+            </w:del>
           </w:p>
         </w:tc>
         <w:tc>
@@ -452,25 +750,29 @@
           </w:tcPr>
           <w:p>
             <w:pPr>
+              <w:jc w:val="center"/>
               <w:cnfStyle w:val="000000000000" w:firstRow="0" w:lastRow="0" w:firstColumn="0" w:lastColumn="0" w:oddVBand="0" w:evenVBand="0" w:oddHBand="0" w:evenHBand="0" w:firstRowFirstColumn="0" w:firstRowLastColumn="0" w:lastRowFirstColumn="0" w:lastRowLastColumn="0"/>
-            </w:pPr>
-            <w:r>
-              <w:t xml:space="preserve">Falta cadastrar (ver erros das </w:t>
-            </w:r>
-            <w:proofErr w:type="spellStart"/>
-            <w:r>
-              <w:t>pend</w:t>
-            </w:r>
-            <w:proofErr w:type="spellEnd"/>
-            <w:r>
-              <w:t>)</w:t>
-            </w:r>
+              <w:rPr>
+                <w:del w:id="88" w:author="jaimewo" w:date="2014-04-23T11:22:00Z"/>
+              </w:rPr>
+              <w:pPrChange w:id="89" w:author="jaimewo" w:date="2014-04-23T11:22:00Z">
+                <w:pPr>
+                  <w:cnfStyle w:val="000000000000" w:firstRow="0" w:lastRow="0" w:firstColumn="0" w:lastColumn="0" w:oddVBand="0" w:evenVBand="0" w:oddHBand="0" w:evenHBand="0" w:firstRowFirstColumn="0" w:firstRowLastColumn="0" w:lastRowFirstColumn="0" w:lastRowLastColumn="0"/>
+                </w:pPr>
+              </w:pPrChange>
+            </w:pPr>
+            <w:del w:id="90" w:author="jaimewo" w:date="2014-04-23T11:22:00Z">
+              <w:r>
+                <w:delText>Falta terminar tela</w:delText>
+              </w:r>
+            </w:del>
           </w:p>
         </w:tc>
       </w:tr>
       <w:tr>
         <w:trPr>
           <w:cnfStyle w:val="000000100000" w:firstRow="0" w:lastRow="0" w:firstColumn="0" w:lastColumn="0" w:oddVBand="0" w:evenVBand="0" w:oddHBand="1" w:evenHBand="0" w:firstRowFirstColumn="0" w:firstRowLastColumn="0" w:lastRowFirstColumn="0" w:lastRowLastColumn="0"/>
+          <w:del w:id="91" w:author="jaimewo" w:date="2014-04-23T11:22:00Z"/>
         </w:trPr>
         <w:tc>
           <w:tcPr>
@@ -478,9 +780,20 @@
             <w:tcW w:w="6771" w:type="dxa"/>
           </w:tcPr>
           <w:p>
-            <w:r>
-              <w:t>03-Manter Local</w:t>
-            </w:r>
+            <w:pPr>
+              <w:jc w:val="center"/>
+              <w:rPr>
+                <w:del w:id="92" w:author="jaimewo" w:date="2014-04-23T11:22:00Z"/>
+              </w:rPr>
+              <w:pPrChange w:id="93" w:author="jaimewo" w:date="2014-04-23T11:22:00Z">
+                <w:pPr/>
+              </w:pPrChange>
+            </w:pPr>
+            <w:del w:id="94" w:author="jaimewo" w:date="2014-04-23T11:22:00Z">
+              <w:r>
+                <w:delText>Cadastrar Equação</w:delText>
+              </w:r>
+            </w:del>
           </w:p>
         </w:tc>
         <w:tc>
@@ -489,24 +802,49 @@
           </w:tcPr>
           <w:p>
             <w:pPr>
+              <w:jc w:val="center"/>
               <w:cnfStyle w:val="000000100000" w:firstRow="0" w:lastRow="0" w:firstColumn="0" w:lastColumn="0" w:oddVBand="0" w:evenVBand="0" w:oddHBand="1" w:evenHBand="0" w:firstRowFirstColumn="0" w:firstRowLastColumn="0" w:lastRowFirstColumn="0" w:lastRowLastColumn="0"/>
-            </w:pPr>
-            <w:r>
-              <w:t>Falta testar</w:t>
-            </w:r>
-          </w:p>
-        </w:tc>
-      </w:tr>
-      <w:tr>
+              <w:rPr>
+                <w:del w:id="95" w:author="jaimewo" w:date="2014-04-23T11:22:00Z"/>
+              </w:rPr>
+              <w:pPrChange w:id="96" w:author="jaimewo" w:date="2014-04-23T11:22:00Z">
+                <w:pPr>
+                  <w:cnfStyle w:val="000000100000" w:firstRow="0" w:lastRow="0" w:firstColumn="0" w:lastColumn="0" w:oddVBand="0" w:evenVBand="0" w:oddHBand="1" w:evenHBand="0" w:firstRowFirstColumn="0" w:firstRowLastColumn="0" w:lastRowFirstColumn="0" w:lastRowLastColumn="0"/>
+                </w:pPr>
+              </w:pPrChange>
+            </w:pPr>
+            <w:del w:id="97" w:author="jaimewo" w:date="2014-04-23T11:22:00Z">
+              <w:r>
+                <w:delText>PV</w:delText>
+              </w:r>
+            </w:del>
+          </w:p>
+        </w:tc>
+      </w:tr>
+      <w:tr>
+        <w:trPr>
+          <w:del w:id="98" w:author="jaimewo" w:date="2014-04-23T11:22:00Z"/>
+        </w:trPr>
         <w:tc>
           <w:tcPr>
             <w:cnfStyle w:val="001000000000" w:firstRow="0" w:lastRow="0" w:firstColumn="1" w:lastColumn="0" w:oddVBand="0" w:evenVBand="0" w:oddHBand="0" w:evenHBand="0" w:firstRowFirstColumn="0" w:firstRowLastColumn="0" w:lastRowFirstColumn="0" w:lastRowLastColumn="0"/>
             <w:tcW w:w="6771" w:type="dxa"/>
           </w:tcPr>
           <w:p>
-            <w:r>
-              <w:t>04-Incluir Local usando o Mapa</w:t>
-            </w:r>
+            <w:pPr>
+              <w:jc w:val="center"/>
+              <w:rPr>
+                <w:del w:id="99" w:author="jaimewo" w:date="2014-04-23T11:22:00Z"/>
+              </w:rPr>
+              <w:pPrChange w:id="100" w:author="jaimewo" w:date="2014-04-23T11:22:00Z">
+                <w:pPr/>
+              </w:pPrChange>
+            </w:pPr>
+            <w:del w:id="101" w:author="jaimewo" w:date="2014-04-23T11:22:00Z">
+              <w:r>
+                <w:delText>Cadastrar Modelo</w:delText>
+              </w:r>
+            </w:del>
           </w:p>
         </w:tc>
         <w:tc>
@@ -515,17 +853,29 @@
           </w:tcPr>
           <w:p>
             <w:pPr>
+              <w:jc w:val="center"/>
               <w:cnfStyle w:val="000000000000" w:firstRow="0" w:lastRow="0" w:firstColumn="0" w:lastColumn="0" w:oddVBand="0" w:evenVBand="0" w:oddHBand="0" w:evenHBand="0" w:firstRowFirstColumn="0" w:firstRowLastColumn="0" w:lastRowFirstColumn="0" w:lastRowLastColumn="0"/>
-            </w:pPr>
-            <w:r>
-              <w:t>Deixar para o final</w:t>
-            </w:r>
+              <w:rPr>
+                <w:del w:id="102" w:author="jaimewo" w:date="2014-04-23T11:22:00Z"/>
+              </w:rPr>
+              <w:pPrChange w:id="103" w:author="jaimewo" w:date="2014-04-23T11:22:00Z">
+                <w:pPr>
+                  <w:cnfStyle w:val="000000000000" w:firstRow="0" w:lastRow="0" w:firstColumn="0" w:lastColumn="0" w:oddVBand="0" w:evenVBand="0" w:oddHBand="0" w:evenHBand="0" w:firstRowFirstColumn="0" w:firstRowLastColumn="0" w:lastRowFirstColumn="0" w:lastRowLastColumn="0"/>
+                </w:pPr>
+              </w:pPrChange>
+            </w:pPr>
+            <w:del w:id="104" w:author="jaimewo" w:date="2014-04-23T11:22:00Z">
+              <w:r>
+                <w:delText>PV</w:delText>
+              </w:r>
+            </w:del>
           </w:p>
         </w:tc>
       </w:tr>
       <w:tr>
         <w:trPr>
           <w:cnfStyle w:val="000000100000" w:firstRow="0" w:lastRow="0" w:firstColumn="0" w:lastColumn="0" w:oddVBand="0" w:evenVBand="0" w:oddHBand="1" w:evenHBand="0" w:firstRowFirstColumn="0" w:firstRowLastColumn="0" w:lastRowFirstColumn="0" w:lastRowLastColumn="0"/>
+          <w:del w:id="105" w:author="jaimewo" w:date="2014-04-23T11:22:00Z"/>
         </w:trPr>
         <w:tc>
           <w:tcPr>
@@ -533,9 +883,20 @@
             <w:tcW w:w="6771" w:type="dxa"/>
           </w:tcPr>
           <w:p>
-            <w:r>
-              <w:t>02-Consultar Local</w:t>
-            </w:r>
+            <w:pPr>
+              <w:jc w:val="center"/>
+              <w:rPr>
+                <w:del w:id="106" w:author="jaimewo" w:date="2014-04-23T11:22:00Z"/>
+              </w:rPr>
+              <w:pPrChange w:id="107" w:author="jaimewo" w:date="2014-04-23T11:22:00Z">
+                <w:pPr/>
+              </w:pPrChange>
+            </w:pPr>
+            <w:del w:id="108" w:author="jaimewo" w:date="2014-04-23T11:22:00Z">
+              <w:r>
+                <w:delText>Ajustar Modelo</w:delText>
+              </w:r>
+            </w:del>
           </w:p>
         </w:tc>
         <w:tc>
@@ -544,24 +905,44 @@
           </w:tcPr>
           <w:p>
             <w:pPr>
+              <w:jc w:val="center"/>
               <w:cnfStyle w:val="000000100000" w:firstRow="0" w:lastRow="0" w:firstColumn="0" w:lastColumn="0" w:oddVBand="0" w:evenVBand="0" w:oddHBand="1" w:evenHBand="0" w:firstRowFirstColumn="0" w:firstRowLastColumn="0" w:lastRowFirstColumn="0" w:lastRowLastColumn="0"/>
-            </w:pPr>
-            <w:r>
-              <w:t>Falta testar</w:t>
-            </w:r>
-          </w:p>
-        </w:tc>
-      </w:tr>
-      <w:tr>
+              <w:rPr>
+                <w:del w:id="109" w:author="jaimewo" w:date="2014-04-23T11:22:00Z"/>
+              </w:rPr>
+              <w:pPrChange w:id="110" w:author="jaimewo" w:date="2014-04-23T11:22:00Z">
+                <w:pPr>
+                  <w:cnfStyle w:val="000000100000" w:firstRow="0" w:lastRow="0" w:firstColumn="0" w:lastColumn="0" w:oddVBand="0" w:evenVBand="0" w:oddHBand="1" w:evenHBand="0" w:firstRowFirstColumn="0" w:firstRowLastColumn="0" w:lastRowFirstColumn="0" w:lastRowLastColumn="0"/>
+                </w:pPr>
+              </w:pPrChange>
+            </w:pPr>
+          </w:p>
+        </w:tc>
+      </w:tr>
+      <w:tr>
+        <w:trPr>
+          <w:del w:id="111" w:author="jaimewo" w:date="2014-04-23T11:22:00Z"/>
+        </w:trPr>
         <w:tc>
           <w:tcPr>
             <w:cnfStyle w:val="001000000000" w:firstRow="0" w:lastRow="0" w:firstColumn="1" w:lastColumn="0" w:oddVBand="0" w:evenVBand="0" w:oddHBand="0" w:evenHBand="0" w:firstRowFirstColumn="0" w:firstRowLastColumn="0" w:lastRowFirstColumn="0" w:lastRowLastColumn="0"/>
             <w:tcW w:w="6771" w:type="dxa"/>
           </w:tcPr>
           <w:p>
-            <w:r>
-              <w:t>09-Escolher Local Similar</w:t>
-            </w:r>
+            <w:pPr>
+              <w:jc w:val="center"/>
+              <w:rPr>
+                <w:del w:id="112" w:author="jaimewo" w:date="2014-04-23T11:22:00Z"/>
+              </w:rPr>
+              <w:pPrChange w:id="113" w:author="jaimewo" w:date="2014-04-23T11:22:00Z">
+                <w:pPr/>
+              </w:pPrChange>
+            </w:pPr>
+            <w:del w:id="114" w:author="jaimewo" w:date="2014-04-23T11:22:00Z">
+              <w:r>
+                <w:delText>Incluir Local usando a Tela</w:delText>
+              </w:r>
+            </w:del>
           </w:p>
         </w:tc>
         <w:tc>
@@ -570,17 +951,29 @@
           </w:tcPr>
           <w:p>
             <w:pPr>
+              <w:jc w:val="center"/>
               <w:cnfStyle w:val="000000000000" w:firstRow="0" w:lastRow="0" w:firstColumn="0" w:lastColumn="0" w:oddVBand="0" w:evenVBand="0" w:oddHBand="0" w:evenHBand="0" w:firstRowFirstColumn="0" w:firstRowLastColumn="0" w:lastRowFirstColumn="0" w:lastRowLastColumn="0"/>
-            </w:pPr>
-            <w:r>
-              <w:t>Deixar para o final</w:t>
-            </w:r>
+              <w:rPr>
+                <w:del w:id="115" w:author="jaimewo" w:date="2014-04-23T11:22:00Z"/>
+              </w:rPr>
+              <w:pPrChange w:id="116" w:author="jaimewo" w:date="2014-04-23T11:22:00Z">
+                <w:pPr>
+                  <w:cnfStyle w:val="000000000000" w:firstRow="0" w:lastRow="0" w:firstColumn="0" w:lastColumn="0" w:oddVBand="0" w:evenVBand="0" w:oddHBand="0" w:evenHBand="0" w:firstRowFirstColumn="0" w:firstRowLastColumn="0" w:lastRowFirstColumn="0" w:lastRowLastColumn="0"/>
+                </w:pPr>
+              </w:pPrChange>
+            </w:pPr>
+            <w:del w:id="117" w:author="jaimewo" w:date="2014-04-23T11:22:00Z">
+              <w:r>
+                <w:delText>Falta ver componentes da tela</w:delText>
+              </w:r>
+            </w:del>
           </w:p>
         </w:tc>
       </w:tr>
       <w:tr>
         <w:trPr>
           <w:cnfStyle w:val="000000100000" w:firstRow="0" w:lastRow="0" w:firstColumn="0" w:lastColumn="0" w:oddVBand="0" w:evenVBand="0" w:oddHBand="1" w:evenHBand="0" w:firstRowFirstColumn="0" w:firstRowLastColumn="0" w:lastRowFirstColumn="0" w:lastRowLastColumn="0"/>
+          <w:del w:id="118" w:author="jaimewo" w:date="2014-04-23T11:22:00Z"/>
         </w:trPr>
         <w:tc>
           <w:tcPr>
@@ -588,9 +981,20 @@
             <w:tcW w:w="6771" w:type="dxa"/>
           </w:tcPr>
           <w:p>
-            <w:r>
-              <w:t>10-Cadastrar Dados do Local</w:t>
-            </w:r>
+            <w:pPr>
+              <w:jc w:val="center"/>
+              <w:rPr>
+                <w:del w:id="119" w:author="jaimewo" w:date="2014-04-23T11:22:00Z"/>
+              </w:rPr>
+              <w:pPrChange w:id="120" w:author="jaimewo" w:date="2014-04-23T11:22:00Z">
+                <w:pPr/>
+              </w:pPrChange>
+            </w:pPr>
+            <w:del w:id="121" w:author="jaimewo" w:date="2014-04-23T11:22:00Z">
+              <w:r>
+                <w:delText>Manter Local</w:delText>
+              </w:r>
+            </w:del>
           </w:p>
         </w:tc>
         <w:tc>
@@ -599,21 +1003,49 @@
           </w:tcPr>
           <w:p>
             <w:pPr>
+              <w:jc w:val="center"/>
               <w:cnfStyle w:val="000000100000" w:firstRow="0" w:lastRow="0" w:firstColumn="0" w:lastColumn="0" w:oddVBand="0" w:evenVBand="0" w:oddHBand="1" w:evenHBand="0" w:firstRowFirstColumn="0" w:firstRowLastColumn="0" w:lastRowFirstColumn="0" w:lastRowLastColumn="0"/>
-            </w:pPr>
-          </w:p>
-        </w:tc>
-      </w:tr>
-      <w:tr>
+              <w:rPr>
+                <w:del w:id="122" w:author="jaimewo" w:date="2014-04-23T11:22:00Z"/>
+              </w:rPr>
+              <w:pPrChange w:id="123" w:author="jaimewo" w:date="2014-04-23T11:22:00Z">
+                <w:pPr>
+                  <w:cnfStyle w:val="000000100000" w:firstRow="0" w:lastRow="0" w:firstColumn="0" w:lastColumn="0" w:oddVBand="0" w:evenVBand="0" w:oddHBand="1" w:evenHBand="0" w:firstRowFirstColumn="0" w:firstRowLastColumn="0" w:lastRowFirstColumn="0" w:lastRowLastColumn="0"/>
+                </w:pPr>
+              </w:pPrChange>
+            </w:pPr>
+            <w:del w:id="124" w:author="jaimewo" w:date="2014-04-23T11:22:00Z">
+              <w:r>
+                <w:delText>Falta testar</w:delText>
+              </w:r>
+            </w:del>
+          </w:p>
+        </w:tc>
+      </w:tr>
+      <w:tr>
+        <w:trPr>
+          <w:del w:id="125" w:author="jaimewo" w:date="2014-04-23T11:22:00Z"/>
+        </w:trPr>
         <w:tc>
           <w:tcPr>
             <w:cnfStyle w:val="001000000000" w:firstRow="0" w:lastRow="0" w:firstColumn="1" w:lastColumn="0" w:oddVBand="0" w:evenVBand="0" w:oddHBand="0" w:evenHBand="0" w:firstRowFirstColumn="0" w:firstRowLastColumn="0" w:lastRowFirstColumn="0" w:lastRowLastColumn="0"/>
             <w:tcW w:w="6771" w:type="dxa"/>
           </w:tcPr>
           <w:p>
-            <w:r>
-              <w:t>11-Entrada Manual Biomassa</w:t>
-            </w:r>
+            <w:pPr>
+              <w:jc w:val="center"/>
+              <w:rPr>
+                <w:del w:id="126" w:author="jaimewo" w:date="2014-04-23T11:22:00Z"/>
+              </w:rPr>
+              <w:pPrChange w:id="127" w:author="jaimewo" w:date="2014-04-23T11:22:00Z">
+                <w:pPr/>
+              </w:pPrChange>
+            </w:pPr>
+            <w:del w:id="128" w:author="jaimewo" w:date="2014-04-23T11:22:00Z">
+              <w:r>
+                <w:delText>Consultar Local</w:delText>
+              </w:r>
+            </w:del>
           </w:p>
         </w:tc>
         <w:tc>
@@ -622,17 +1054,29 @@
           </w:tcPr>
           <w:p>
             <w:pPr>
+              <w:jc w:val="center"/>
               <w:cnfStyle w:val="000000000000" w:firstRow="0" w:lastRow="0" w:firstColumn="0" w:lastColumn="0" w:oddVBand="0" w:evenVBand="0" w:oddHBand="0" w:evenHBand="0" w:firstRowFirstColumn="0" w:firstRowLastColumn="0" w:lastRowFirstColumn="0" w:lastRowLastColumn="0"/>
-            </w:pPr>
-            <w:r>
-              <w:t>NÃO FAZER</w:t>
-            </w:r>
+              <w:rPr>
+                <w:del w:id="129" w:author="jaimewo" w:date="2014-04-23T11:22:00Z"/>
+              </w:rPr>
+              <w:pPrChange w:id="130" w:author="jaimewo" w:date="2014-04-23T11:22:00Z">
+                <w:pPr>
+                  <w:cnfStyle w:val="000000000000" w:firstRow="0" w:lastRow="0" w:firstColumn="0" w:lastColumn="0" w:oddVBand="0" w:evenVBand="0" w:oddHBand="0" w:evenHBand="0" w:firstRowFirstColumn="0" w:firstRowLastColumn="0" w:lastRowFirstColumn="0" w:lastRowLastColumn="0"/>
+                </w:pPr>
+              </w:pPrChange>
+            </w:pPr>
+            <w:del w:id="131" w:author="jaimewo" w:date="2014-04-23T11:22:00Z">
+              <w:r>
+                <w:delText>Falta testar</w:delText>
+              </w:r>
+            </w:del>
           </w:p>
         </w:tc>
       </w:tr>
       <w:tr>
         <w:trPr>
           <w:cnfStyle w:val="000000100000" w:firstRow="0" w:lastRow="0" w:firstColumn="0" w:lastColumn="0" w:oddVBand="0" w:evenVBand="0" w:oddHBand="1" w:evenHBand="0" w:firstRowFirstColumn="0" w:firstRowLastColumn="0" w:lastRowFirstColumn="0" w:lastRowLastColumn="0"/>
+          <w:del w:id="132" w:author="jaimewo" w:date="2014-04-23T11:22:00Z"/>
         </w:trPr>
         <w:tc>
           <w:tcPr>
@@ -640,9 +1084,29 @@
             <w:tcW w:w="6771" w:type="dxa"/>
           </w:tcPr>
           <w:p>
-            <w:r>
-              <w:t>12-Entrada Manual Árvores</w:t>
-            </w:r>
+            <w:pPr>
+              <w:jc w:val="center"/>
+              <w:rPr>
+                <w:del w:id="133" w:author="jaimewo" w:date="2014-04-23T11:22:00Z"/>
+              </w:rPr>
+              <w:pPrChange w:id="134" w:author="jaimewo" w:date="2014-04-23T11:22:00Z">
+                <w:pPr/>
+              </w:pPrChange>
+            </w:pPr>
+            <w:del w:id="135" w:author="jaimewo" w:date="2014-04-23T11:22:00Z">
+              <w:r>
+                <w:delText xml:space="preserve">Calcular </w:delText>
+              </w:r>
+              <w:r>
+                <w:delText xml:space="preserve">com </w:delText>
+              </w:r>
+              <w:r>
+                <w:delText xml:space="preserve">dados de </w:delText>
+              </w:r>
+              <w:r>
+                <w:delText>Parcelas</w:delText>
+              </w:r>
+            </w:del>
           </w:p>
         </w:tc>
         <w:tc>
@@ -651,23 +1115,44 @@
           </w:tcPr>
           <w:p>
             <w:pPr>
+              <w:jc w:val="center"/>
               <w:cnfStyle w:val="000000100000" w:firstRow="0" w:lastRow="0" w:firstColumn="0" w:lastColumn="0" w:oddVBand="0" w:evenVBand="0" w:oddHBand="1" w:evenHBand="0" w:firstRowFirstColumn="0" w:firstRowLastColumn="0" w:lastRowFirstColumn="0" w:lastRowLastColumn="0"/>
-            </w:pPr>
-            <w:bookmarkStart w:id="0" w:name="_GoBack"/>
-            <w:bookmarkEnd w:id="0"/>
-          </w:p>
-        </w:tc>
-      </w:tr>
-      <w:tr>
+              <w:rPr>
+                <w:del w:id="136" w:author="jaimewo" w:date="2014-04-23T11:22:00Z"/>
+              </w:rPr>
+              <w:pPrChange w:id="137" w:author="jaimewo" w:date="2014-04-23T11:22:00Z">
+                <w:pPr>
+                  <w:cnfStyle w:val="000000100000" w:firstRow="0" w:lastRow="0" w:firstColumn="0" w:lastColumn="0" w:oddVBand="0" w:evenVBand="0" w:oddHBand="1" w:evenHBand="0" w:firstRowFirstColumn="0" w:firstRowLastColumn="0" w:lastRowFirstColumn="0" w:lastRowLastColumn="0"/>
+                </w:pPr>
+              </w:pPrChange>
+            </w:pPr>
+          </w:p>
+        </w:tc>
+      </w:tr>
+      <w:tr>
+        <w:trPr>
+          <w:del w:id="138" w:author="jaimewo" w:date="2014-04-23T11:22:00Z"/>
+        </w:trPr>
         <w:tc>
           <w:tcPr>
             <w:cnfStyle w:val="001000000000" w:firstRow="0" w:lastRow="0" w:firstColumn="1" w:lastColumn="0" w:oddVBand="0" w:evenVBand="0" w:oddHBand="0" w:evenHBand="0" w:firstRowFirstColumn="0" w:firstRowLastColumn="0" w:lastRowFirstColumn="0" w:lastRowLastColumn="0"/>
             <w:tcW w:w="6771" w:type="dxa"/>
           </w:tcPr>
           <w:p>
-            <w:r>
-              <w:t>13-Importação de Dados Biomassa</w:t>
-            </w:r>
+            <w:pPr>
+              <w:jc w:val="center"/>
+              <w:rPr>
+                <w:del w:id="139" w:author="jaimewo" w:date="2014-04-23T11:22:00Z"/>
+              </w:rPr>
+              <w:pPrChange w:id="140" w:author="jaimewo" w:date="2014-04-23T11:22:00Z">
+                <w:pPr/>
+              </w:pPrChange>
+            </w:pPr>
+            <w:del w:id="141" w:author="jaimewo" w:date="2014-04-23T11:22:00Z">
+              <w:r>
+                <w:delText>Calcular com dados de Árvores</w:delText>
+              </w:r>
+            </w:del>
           </w:p>
         </w:tc>
         <w:tc>
@@ -676,7 +1161,16 @@
           </w:tcPr>
           <w:p>
             <w:pPr>
+              <w:jc w:val="center"/>
               <w:cnfStyle w:val="000000000000" w:firstRow="0" w:lastRow="0" w:firstColumn="0" w:lastColumn="0" w:oddVBand="0" w:evenVBand="0" w:oddHBand="0" w:evenHBand="0" w:firstRowFirstColumn="0" w:firstRowLastColumn="0" w:lastRowFirstColumn="0" w:lastRowLastColumn="0"/>
+              <w:rPr>
+                <w:del w:id="142" w:author="jaimewo" w:date="2014-04-23T11:22:00Z"/>
+              </w:rPr>
+              <w:pPrChange w:id="143" w:author="jaimewo" w:date="2014-04-23T11:22:00Z">
+                <w:pPr>
+                  <w:cnfStyle w:val="000000000000" w:firstRow="0" w:lastRow="0" w:firstColumn="0" w:lastColumn="0" w:oddVBand="0" w:evenVBand="0" w:oddHBand="0" w:evenHBand="0" w:firstRowFirstColumn="0" w:firstRowLastColumn="0" w:lastRowFirstColumn="0" w:lastRowLastColumn="0"/>
+                </w:pPr>
+              </w:pPrChange>
             </w:pPr>
           </w:p>
         </w:tc>
@@ -684,6 +1178,7 @@
       <w:tr>
         <w:trPr>
           <w:cnfStyle w:val="000000100000" w:firstRow="0" w:lastRow="0" w:firstColumn="0" w:lastColumn="0" w:oddVBand="0" w:evenVBand="0" w:oddHBand="1" w:evenHBand="0" w:firstRowFirstColumn="0" w:firstRowLastColumn="0" w:lastRowFirstColumn="0" w:lastRowLastColumn="0"/>
+          <w:del w:id="144" w:author="jaimewo" w:date="2014-04-23T11:22:00Z"/>
         </w:trPr>
         <w:tc>
           <w:tcPr>
@@ -691,9 +1186,26 @@
             <w:tcW w:w="6771" w:type="dxa"/>
           </w:tcPr>
           <w:p>
-            <w:r>
-              <w:t>14-Importação de Dados Árvores</w:t>
-            </w:r>
+            <w:pPr>
+              <w:jc w:val="center"/>
+              <w:rPr>
+                <w:del w:id="145" w:author="jaimewo" w:date="2014-04-23T11:22:00Z"/>
+              </w:rPr>
+              <w:pPrChange w:id="146" w:author="jaimewo" w:date="2014-04-23T11:22:00Z">
+                <w:pPr/>
+              </w:pPrChange>
+            </w:pPr>
+            <w:del w:id="147" w:author="jaimewo" w:date="2014-04-23T11:22:00Z">
+              <w:r>
+                <w:delText>Ver</w:delText>
+              </w:r>
+              <w:r>
+                <w:delText xml:space="preserve"> Detalhes </w:delText>
+              </w:r>
+              <w:r>
+                <w:delText>do cálculo</w:delText>
+              </w:r>
+            </w:del>
           </w:p>
         </w:tc>
         <w:tc>
@@ -702,21 +1214,49 @@
           </w:tcPr>
           <w:p>
             <w:pPr>
+              <w:jc w:val="center"/>
               <w:cnfStyle w:val="000000100000" w:firstRow="0" w:lastRow="0" w:firstColumn="0" w:lastColumn="0" w:oddVBand="0" w:evenVBand="0" w:oddHBand="1" w:evenHBand="0" w:firstRowFirstColumn="0" w:firstRowLastColumn="0" w:lastRowFirstColumn="0" w:lastRowLastColumn="0"/>
-            </w:pPr>
-          </w:p>
-        </w:tc>
-      </w:tr>
-      <w:tr>
+              <w:rPr>
+                <w:del w:id="148" w:author="jaimewo" w:date="2014-04-23T11:22:00Z"/>
+              </w:rPr>
+              <w:pPrChange w:id="149" w:author="jaimewo" w:date="2014-04-23T11:22:00Z">
+                <w:pPr>
+                  <w:cnfStyle w:val="000000100000" w:firstRow="0" w:lastRow="0" w:firstColumn="0" w:lastColumn="0" w:oddVBand="0" w:evenVBand="0" w:oddHBand="1" w:evenHBand="0" w:firstRowFirstColumn="0" w:firstRowLastColumn="0" w:lastRowFirstColumn="0" w:lastRowLastColumn="0"/>
+                </w:pPr>
+              </w:pPrChange>
+            </w:pPr>
+          </w:p>
+        </w:tc>
+      </w:tr>
+      <w:tr>
+        <w:trPr>
+          <w:del w:id="150" w:author="jaimewo" w:date="2014-04-23T11:22:00Z"/>
+        </w:trPr>
         <w:tc>
           <w:tcPr>
             <w:cnfStyle w:val="001000000000" w:firstRow="0" w:lastRow="0" w:firstColumn="1" w:lastColumn="0" w:oddVBand="0" w:evenVBand="0" w:oddHBand="0" w:evenHBand="0" w:firstRowFirstColumn="0" w:firstRowLastColumn="0" w:lastRowFirstColumn="0" w:lastRowLastColumn="0"/>
             <w:tcW w:w="6771" w:type="dxa"/>
           </w:tcPr>
           <w:p>
-            <w:r>
-              <w:t>15-Calcular Biomassa/Carbono</w:t>
-            </w:r>
+            <w:pPr>
+              <w:jc w:val="center"/>
+              <w:rPr>
+                <w:del w:id="151" w:author="jaimewo" w:date="2014-04-23T11:22:00Z"/>
+              </w:rPr>
+              <w:pPrChange w:id="152" w:author="jaimewo" w:date="2014-04-23T11:22:00Z">
+                <w:pPr>
+                  <w:jc w:val="center"/>
+                </w:pPr>
+              </w:pPrChange>
+            </w:pPr>
+            <w:del w:id="153" w:author="jaimewo" w:date="2014-04-23T11:22:00Z">
+              <w:r>
+                <w:rPr>
+                  <w:color w:val="FF0000"/>
+                </w:rPr>
+                <w:delText>PARA O FINAL</w:delText>
+              </w:r>
+            </w:del>
           </w:p>
         </w:tc>
         <w:tc>
@@ -725,7 +1265,16 @@
           </w:tcPr>
           <w:p>
             <w:pPr>
+              <w:jc w:val="center"/>
               <w:cnfStyle w:val="000000000000" w:firstRow="0" w:lastRow="0" w:firstColumn="0" w:lastColumn="0" w:oddVBand="0" w:evenVBand="0" w:oddHBand="0" w:evenHBand="0" w:firstRowFirstColumn="0" w:firstRowLastColumn="0" w:lastRowFirstColumn="0" w:lastRowLastColumn="0"/>
+              <w:rPr>
+                <w:del w:id="154" w:author="jaimewo" w:date="2014-04-23T11:22:00Z"/>
+              </w:rPr>
+              <w:pPrChange w:id="155" w:author="jaimewo" w:date="2014-04-23T11:22:00Z">
+                <w:pPr>
+                  <w:cnfStyle w:val="000000000000" w:firstRow="0" w:lastRow="0" w:firstColumn="0" w:lastColumn="0" w:oddVBand="0" w:evenVBand="0" w:oddHBand="0" w:evenHBand="0" w:firstRowFirstColumn="0" w:firstRowLastColumn="0" w:lastRowFirstColumn="0" w:lastRowLastColumn="0"/>
+                </w:pPr>
+              </w:pPrChange>
             </w:pPr>
           </w:p>
         </w:tc>
@@ -733,6 +1282,7 @@
       <w:tr>
         <w:trPr>
           <w:cnfStyle w:val="000000100000" w:firstRow="0" w:lastRow="0" w:firstColumn="0" w:lastColumn="0" w:oddVBand="0" w:evenVBand="0" w:oddHBand="1" w:evenHBand="0" w:firstRowFirstColumn="0" w:firstRowLastColumn="0" w:lastRowFirstColumn="0" w:lastRowLastColumn="0"/>
+          <w:del w:id="156" w:author="jaimewo" w:date="2014-04-23T11:22:00Z"/>
         </w:trPr>
         <w:tc>
           <w:tcPr>
@@ -740,9 +1290,36 @@
             <w:tcW w:w="6771" w:type="dxa"/>
           </w:tcPr>
           <w:p>
-            <w:r>
-              <w:t>16-Apresentar Detalhes Biomassa</w:t>
-            </w:r>
+            <w:pPr>
+              <w:jc w:val="center"/>
+              <w:rPr>
+                <w:del w:id="157" w:author="jaimewo" w:date="2014-04-23T11:22:00Z"/>
+              </w:rPr>
+              <w:pPrChange w:id="158" w:author="jaimewo" w:date="2014-04-23T11:22:00Z">
+                <w:pPr/>
+              </w:pPrChange>
+            </w:pPr>
+            <w:del w:id="159" w:author="jaimewo" w:date="2014-04-23T11:22:00Z">
+              <w:r>
+                <w:delText xml:space="preserve">01 -Apresentar Mapa no Google Maps </w:delText>
+              </w:r>
+            </w:del>
+          </w:p>
+          <w:p>
+            <w:pPr>
+              <w:jc w:val="center"/>
+              <w:rPr>
+                <w:del w:id="160" w:author="jaimewo" w:date="2014-04-23T11:22:00Z"/>
+              </w:rPr>
+              <w:pPrChange w:id="161" w:author="jaimewo" w:date="2014-04-23T11:22:00Z">
+                <w:pPr/>
+              </w:pPrChange>
+            </w:pPr>
+            <w:del w:id="162" w:author="jaimewo" w:date="2014-04-23T11:22:00Z">
+              <w:r>
+                <w:delText>(Tela Principal do sistema)</w:delText>
+              </w:r>
+            </w:del>
           </w:p>
         </w:tc>
         <w:tc>
@@ -751,21 +1328,44 @@
           </w:tcPr>
           <w:p>
             <w:pPr>
+              <w:jc w:val="center"/>
               <w:cnfStyle w:val="000000100000" w:firstRow="0" w:lastRow="0" w:firstColumn="0" w:lastColumn="0" w:oddVBand="0" w:evenVBand="0" w:oddHBand="1" w:evenHBand="0" w:firstRowFirstColumn="0" w:firstRowLastColumn="0" w:lastRowFirstColumn="0" w:lastRowLastColumn="0"/>
-            </w:pPr>
-          </w:p>
-        </w:tc>
-      </w:tr>
-      <w:tr>
+              <w:rPr>
+                <w:del w:id="163" w:author="jaimewo" w:date="2014-04-23T11:22:00Z"/>
+              </w:rPr>
+              <w:pPrChange w:id="164" w:author="jaimewo" w:date="2014-04-23T11:22:00Z">
+                <w:pPr>
+                  <w:cnfStyle w:val="000000100000" w:firstRow="0" w:lastRow="0" w:firstColumn="0" w:lastColumn="0" w:oddVBand="0" w:evenVBand="0" w:oddHBand="1" w:evenHBand="0" w:firstRowFirstColumn="0" w:firstRowLastColumn="0" w:lastRowFirstColumn="0" w:lastRowLastColumn="0"/>
+                </w:pPr>
+              </w:pPrChange>
+            </w:pPr>
+          </w:p>
+        </w:tc>
+      </w:tr>
+      <w:tr>
+        <w:trPr>
+          <w:del w:id="165" w:author="jaimewo" w:date="2014-04-23T11:22:00Z"/>
+        </w:trPr>
         <w:tc>
           <w:tcPr>
             <w:cnfStyle w:val="001000000000" w:firstRow="0" w:lastRow="0" w:firstColumn="1" w:lastColumn="0" w:oddVBand="0" w:evenVBand="0" w:oddHBand="0" w:evenHBand="0" w:firstRowFirstColumn="0" w:firstRowLastColumn="0" w:lastRowFirstColumn="0" w:lastRowLastColumn="0"/>
             <w:tcW w:w="6771" w:type="dxa"/>
           </w:tcPr>
           <w:p>
-            <w:r>
-              <w:t>17-Apresentar Detalhes Carbono</w:t>
-            </w:r>
+            <w:pPr>
+              <w:jc w:val="center"/>
+              <w:rPr>
+                <w:del w:id="166" w:author="jaimewo" w:date="2014-04-23T11:22:00Z"/>
+              </w:rPr>
+              <w:pPrChange w:id="167" w:author="jaimewo" w:date="2014-04-23T11:22:00Z">
+                <w:pPr/>
+              </w:pPrChange>
+            </w:pPr>
+            <w:del w:id="168" w:author="jaimewo" w:date="2014-04-23T11:22:00Z">
+              <w:r>
+                <w:delText>18-Escolher Local Sugerido pelo Software</w:delText>
+              </w:r>
+            </w:del>
           </w:p>
         </w:tc>
         <w:tc>
@@ -774,14 +1374,29 @@
           </w:tcPr>
           <w:p>
             <w:pPr>
+              <w:jc w:val="center"/>
               <w:cnfStyle w:val="000000000000" w:firstRow="0" w:lastRow="0" w:firstColumn="0" w:lastColumn="0" w:oddVBand="0" w:evenVBand="0" w:oddHBand="0" w:evenHBand="0" w:firstRowFirstColumn="0" w:firstRowLastColumn="0" w:lastRowFirstColumn="0" w:lastRowLastColumn="0"/>
-            </w:pPr>
+              <w:rPr>
+                <w:del w:id="169" w:author="jaimewo" w:date="2014-04-23T11:22:00Z"/>
+              </w:rPr>
+              <w:pPrChange w:id="170" w:author="jaimewo" w:date="2014-04-23T11:22:00Z">
+                <w:pPr>
+                  <w:cnfStyle w:val="000000000000" w:firstRow="0" w:lastRow="0" w:firstColumn="0" w:lastColumn="0" w:oddVBand="0" w:evenVBand="0" w:oddHBand="0" w:evenHBand="0" w:firstRowFirstColumn="0" w:firstRowLastColumn="0" w:lastRowFirstColumn="0" w:lastRowLastColumn="0"/>
+                </w:pPr>
+              </w:pPrChange>
+            </w:pPr>
+            <w:del w:id="171" w:author="jaimewo" w:date="2014-04-23T11:22:00Z">
+              <w:r>
+                <w:delText>Deixar para o final</w:delText>
+              </w:r>
+            </w:del>
           </w:p>
         </w:tc>
       </w:tr>
       <w:tr>
         <w:trPr>
           <w:cnfStyle w:val="000000100000" w:firstRow="0" w:lastRow="0" w:firstColumn="0" w:lastColumn="0" w:oddVBand="0" w:evenVBand="0" w:oddHBand="1" w:evenHBand="0" w:firstRowFirstColumn="0" w:firstRowLastColumn="0" w:lastRowFirstColumn="0" w:lastRowLastColumn="0"/>
+          <w:del w:id="172" w:author="jaimewo" w:date="2014-04-23T11:22:00Z"/>
         </w:trPr>
         <w:tc>
           <w:tcPr>
@@ -789,22 +1404,20 @@
             <w:tcW w:w="6771" w:type="dxa"/>
           </w:tcPr>
           <w:p>
-            <w:r>
-              <w:t xml:space="preserve">01 -Apresentar Mapa no Google </w:t>
-            </w:r>
-            <w:proofErr w:type="spellStart"/>
-            <w:r>
-              <w:t>Maps</w:t>
-            </w:r>
-            <w:proofErr w:type="spellEnd"/>
-            <w:r>
-              <w:t xml:space="preserve"> </w:t>
-            </w:r>
-          </w:p>
-          <w:p>
-            <w:r>
-              <w:t>(Tela Principal do sistema)</w:t>
-            </w:r>
+            <w:pPr>
+              <w:jc w:val="center"/>
+              <w:rPr>
+                <w:del w:id="173" w:author="jaimewo" w:date="2014-04-23T11:22:00Z"/>
+              </w:rPr>
+              <w:pPrChange w:id="174" w:author="jaimewo" w:date="2014-04-23T11:22:00Z">
+                <w:pPr/>
+              </w:pPrChange>
+            </w:pPr>
+            <w:del w:id="175" w:author="jaimewo" w:date="2014-04-23T11:22:00Z">
+              <w:r>
+                <w:delText>09-Escolher Local Similar</w:delText>
+              </w:r>
+            </w:del>
           </w:p>
         </w:tc>
         <w:tc>
@@ -813,21 +1426,49 @@
           </w:tcPr>
           <w:p>
             <w:pPr>
+              <w:jc w:val="center"/>
               <w:cnfStyle w:val="000000100000" w:firstRow="0" w:lastRow="0" w:firstColumn="0" w:lastColumn="0" w:oddVBand="0" w:evenVBand="0" w:oddHBand="1" w:evenHBand="0" w:firstRowFirstColumn="0" w:firstRowLastColumn="0" w:lastRowFirstColumn="0" w:lastRowLastColumn="0"/>
-            </w:pPr>
-          </w:p>
-        </w:tc>
-      </w:tr>
-      <w:tr>
+              <w:rPr>
+                <w:del w:id="176" w:author="jaimewo" w:date="2014-04-23T11:22:00Z"/>
+              </w:rPr>
+              <w:pPrChange w:id="177" w:author="jaimewo" w:date="2014-04-23T11:22:00Z">
+                <w:pPr>
+                  <w:cnfStyle w:val="000000100000" w:firstRow="0" w:lastRow="0" w:firstColumn="0" w:lastColumn="0" w:oddVBand="0" w:evenVBand="0" w:oddHBand="1" w:evenHBand="0" w:firstRowFirstColumn="0" w:firstRowLastColumn="0" w:lastRowFirstColumn="0" w:lastRowLastColumn="0"/>
+                </w:pPr>
+              </w:pPrChange>
+            </w:pPr>
+            <w:del w:id="178" w:author="jaimewo" w:date="2014-04-23T11:22:00Z">
+              <w:r>
+                <w:delText>Deixar para o final</w:delText>
+              </w:r>
+            </w:del>
+          </w:p>
+        </w:tc>
+      </w:tr>
+      <w:tr>
+        <w:trPr>
+          <w:del w:id="179" w:author="jaimewo" w:date="2014-04-23T11:22:00Z"/>
+        </w:trPr>
         <w:tc>
           <w:tcPr>
             <w:cnfStyle w:val="001000000000" w:firstRow="0" w:lastRow="0" w:firstColumn="1" w:lastColumn="0" w:oddVBand="0" w:evenVBand="0" w:oddHBand="0" w:evenHBand="0" w:firstRowFirstColumn="0" w:firstRowLastColumn="0" w:lastRowFirstColumn="0" w:lastRowLastColumn="0"/>
             <w:tcW w:w="6771" w:type="dxa"/>
           </w:tcPr>
           <w:p>
-            <w:r>
-              <w:t>18-Escolher Local Sugerido pelo Software</w:t>
-            </w:r>
+            <w:pPr>
+              <w:jc w:val="center"/>
+              <w:rPr>
+                <w:del w:id="180" w:author="jaimewo" w:date="2014-04-23T11:22:00Z"/>
+              </w:rPr>
+              <w:pPrChange w:id="181" w:author="jaimewo" w:date="2014-04-23T11:22:00Z">
+                <w:pPr/>
+              </w:pPrChange>
+            </w:pPr>
+            <w:del w:id="182" w:author="jaimewo" w:date="2014-04-23T11:22:00Z">
+              <w:r>
+                <w:delText>04-Incluir Local usando o Mapa</w:delText>
+              </w:r>
+            </w:del>
           </w:p>
         </w:tc>
         <w:tc>
@@ -836,12 +1477,1575 @@
           </w:tcPr>
           <w:p>
             <w:pPr>
+              <w:jc w:val="center"/>
               <w:cnfStyle w:val="000000000000" w:firstRow="0" w:lastRow="0" w:firstColumn="0" w:lastColumn="0" w:oddVBand="0" w:evenVBand="0" w:oddHBand="0" w:evenHBand="0" w:firstRowFirstColumn="0" w:firstRowLastColumn="0" w:lastRowFirstColumn="0" w:lastRowLastColumn="0"/>
-            </w:pPr>
+              <w:rPr>
+                <w:del w:id="183" w:author="jaimewo" w:date="2014-04-23T11:22:00Z"/>
+              </w:rPr>
+              <w:pPrChange w:id="184" w:author="jaimewo" w:date="2014-04-23T11:22:00Z">
+                <w:pPr>
+                  <w:cnfStyle w:val="000000000000" w:firstRow="0" w:lastRow="0" w:firstColumn="0" w:lastColumn="0" w:oddVBand="0" w:evenVBand="0" w:oddHBand="0" w:evenHBand="0" w:firstRowFirstColumn="0" w:firstRowLastColumn="0" w:lastRowFirstColumn="0" w:lastRowLastColumn="0"/>
+                </w:pPr>
+              </w:pPrChange>
+            </w:pPr>
+            <w:del w:id="185" w:author="jaimewo" w:date="2014-04-23T11:22:00Z">
+              <w:r>
+                <w:delText>Deixar para o final</w:delText>
+              </w:r>
+            </w:del>
           </w:p>
         </w:tc>
       </w:tr>
     </w:tbl>
+    <w:p>
+      <w:pPr>
+        <w:jc w:val="center"/>
+        <w:rPr>
+          <w:ins w:id="186" w:author="jaimewo" w:date="2014-04-23T11:22:00Z"/>
+          <w:b/>
+          <w:sz w:val="36"/>
+          <w:szCs w:val="36"/>
+        </w:rPr>
+      </w:pPr>
+    </w:p>
+    <w:p>
+      <w:pPr>
+        <w:jc w:val="center"/>
+        <w:rPr>
+          <w:b/>
+          <w:sz w:val="36"/>
+          <w:szCs w:val="36"/>
+        </w:rPr>
+      </w:pPr>
+      <w:r>
+        <w:rPr>
+          <w:b/>
+          <w:sz w:val="36"/>
+          <w:szCs w:val="36"/>
+        </w:rPr>
+        <w:t>CRUDS</w:t>
+      </w:r>
+    </w:p>
+    <w:tbl>
+      <w:tblPr>
+        <w:tblStyle w:val="Tabelacomgrade"/>
+        <w:tblW w:w="0" w:type="auto"/>
+        <w:tblLook w:val="04A0" w:firstRow="1" w:lastRow="0" w:firstColumn="1" w:lastColumn="0" w:noHBand="0" w:noVBand="1"/>
+      </w:tblPr>
+      <w:tblGrid>
+        <w:gridCol w:w="4714"/>
+        <w:gridCol w:w="2198"/>
+        <w:gridCol w:w="7232"/>
+      </w:tblGrid>
+      <w:tr>
+        <w:tc>
+          <w:tcPr>
+            <w:tcW w:w="4714" w:type="dxa"/>
+          </w:tcPr>
+          <w:p>
+            <w:pPr>
+              <w:jc w:val="center"/>
+              <w:rPr>
+                <w:b/>
+              </w:rPr>
+            </w:pPr>
+            <w:r>
+              <w:rPr>
+                <w:b/>
+              </w:rPr>
+              <w:t>Tela</w:t>
+            </w:r>
+          </w:p>
+        </w:tc>
+        <w:tc>
+          <w:tcPr>
+            <w:tcW w:w="2198" w:type="dxa"/>
+          </w:tcPr>
+          <w:p>
+            <w:pPr>
+              <w:jc w:val="center"/>
+              <w:rPr>
+                <w:b/>
+              </w:rPr>
+            </w:pPr>
+            <w:r>
+              <w:rPr>
+                <w:b/>
+              </w:rPr>
+              <w:t>Observação</w:t>
+            </w:r>
+          </w:p>
+        </w:tc>
+        <w:tc>
+          <w:tcPr>
+            <w:tcW w:w="7232" w:type="dxa"/>
+          </w:tcPr>
+          <w:p>
+            <w:pPr>
+              <w:jc w:val="center"/>
+              <w:rPr>
+                <w:b/>
+              </w:rPr>
+            </w:pPr>
+            <w:r>
+              <w:rPr>
+                <w:b/>
+              </w:rPr>
+              <w:t>Situação</w:t>
+            </w:r>
+          </w:p>
+        </w:tc>
+      </w:tr>
+      <w:tr>
+        <w:tc>
+          <w:tcPr>
+            <w:tcW w:w="4714" w:type="dxa"/>
+          </w:tcPr>
+          <w:p>
+            <w:r>
+              <w:t>Autor</w:t>
+            </w:r>
+          </w:p>
+        </w:tc>
+        <w:tc>
+          <w:tcPr>
+            <w:tcW w:w="2198" w:type="dxa"/>
+          </w:tcPr>
+          <w:p>
+            <w:r>
+              <w:t>Chamado do Menu</w:t>
+            </w:r>
+          </w:p>
+        </w:tc>
+        <w:tc>
+          <w:tcPr>
+            <w:tcW w:w="7232" w:type="dxa"/>
+          </w:tcPr>
+          <w:p>
+            <w:r>
+              <w:t xml:space="preserve">Falta tirar erros (ver </w:t>
+            </w:r>
+            <w:proofErr w:type="spellStart"/>
+            <w:r>
+              <w:t>pend</w:t>
+            </w:r>
+            <w:proofErr w:type="spellEnd"/>
+            <w:r>
+              <w:t xml:space="preserve"> PV)</w:t>
+            </w:r>
+          </w:p>
+        </w:tc>
+      </w:tr>
+      <w:tr>
+        <w:tc>
+          <w:tcPr>
+            <w:tcW w:w="4714" w:type="dxa"/>
+          </w:tcPr>
+          <w:p>
+            <w:r>
+              <w:t>Bioma</w:t>
+            </w:r>
+          </w:p>
+        </w:tc>
+        <w:tc>
+          <w:tcPr>
+            <w:tcW w:w="2198" w:type="dxa"/>
+          </w:tcPr>
+          <w:p>
+            <w:r>
+              <w:t>Chamado do Menu</w:t>
+            </w:r>
+          </w:p>
+        </w:tc>
+        <w:tc>
+          <w:tcPr>
+            <w:tcW w:w="7232" w:type="dxa"/>
+          </w:tcPr>
+          <w:p>
+            <w:r>
+              <w:t xml:space="preserve">Falta tirar erros (ver </w:t>
+            </w:r>
+            <w:proofErr w:type="spellStart"/>
+            <w:r>
+              <w:t>pend</w:t>
+            </w:r>
+            <w:proofErr w:type="spellEnd"/>
+            <w:r>
+              <w:t xml:space="preserve"> PV)</w:t>
+            </w:r>
+          </w:p>
+        </w:tc>
+      </w:tr>
+      <w:tr>
+        <w:tc>
+          <w:tcPr>
+            <w:tcW w:w="4714" w:type="dxa"/>
+          </w:tcPr>
+          <w:p>
+            <w:r>
+              <w:t>Formação</w:t>
+            </w:r>
+          </w:p>
+        </w:tc>
+        <w:tc>
+          <w:tcPr>
+            <w:tcW w:w="2198" w:type="dxa"/>
+          </w:tcPr>
+          <w:p>
+            <w:r>
+              <w:t>Chamado do Menu</w:t>
+            </w:r>
+          </w:p>
+        </w:tc>
+        <w:tc>
+          <w:tcPr>
+            <w:tcW w:w="7232" w:type="dxa"/>
+          </w:tcPr>
+          <w:p>
+            <w:r>
+              <w:t xml:space="preserve">Falta tirar erros (ver </w:t>
+            </w:r>
+            <w:proofErr w:type="spellStart"/>
+            <w:r>
+              <w:t>pend</w:t>
+            </w:r>
+            <w:proofErr w:type="spellEnd"/>
+            <w:r>
+              <w:t xml:space="preserve"> PV)</w:t>
+            </w:r>
+          </w:p>
+        </w:tc>
+      </w:tr>
+      <w:tr>
+        <w:tc>
+          <w:tcPr>
+            <w:tcW w:w="4714" w:type="dxa"/>
+          </w:tcPr>
+          <w:p>
+            <w:r>
+              <w:t>Espaçamento</w:t>
+            </w:r>
+          </w:p>
+        </w:tc>
+        <w:tc>
+          <w:tcPr>
+            <w:tcW w:w="2198" w:type="dxa"/>
+          </w:tcPr>
+          <w:p>
+            <w:r>
+              <w:t>Chamado do Menu</w:t>
+            </w:r>
+          </w:p>
+        </w:tc>
+        <w:tc>
+          <w:tcPr>
+            <w:tcW w:w="7232" w:type="dxa"/>
+          </w:tcPr>
+          <w:p>
+            <w:r>
+              <w:t xml:space="preserve">Falta tirar erros (ver </w:t>
+            </w:r>
+            <w:proofErr w:type="spellStart"/>
+            <w:r>
+              <w:t>pend</w:t>
+            </w:r>
+            <w:proofErr w:type="spellEnd"/>
+            <w:r>
+              <w:t xml:space="preserve"> PV)</w:t>
+            </w:r>
+          </w:p>
+        </w:tc>
+      </w:tr>
+      <w:tr>
+        <w:tc>
+          <w:tcPr>
+            <w:tcW w:w="4714" w:type="dxa"/>
+          </w:tcPr>
+          <w:p>
+            <w:r>
+              <w:t>Tipo de Disponibilidade</w:t>
+            </w:r>
+          </w:p>
+        </w:tc>
+        <w:tc>
+          <w:tcPr>
+            <w:tcW w:w="2198" w:type="dxa"/>
+          </w:tcPr>
+          <w:p>
+            <w:r>
+              <w:t>Chamado do Menu</w:t>
+            </w:r>
+          </w:p>
+        </w:tc>
+        <w:tc>
+          <w:tcPr>
+            <w:tcW w:w="7232" w:type="dxa"/>
+          </w:tcPr>
+          <w:p>
+            <w:r>
+              <w:t xml:space="preserve">Falta tirar erros (ver </w:t>
+            </w:r>
+            <w:proofErr w:type="spellStart"/>
+            <w:r>
+              <w:t>pend</w:t>
+            </w:r>
+            <w:proofErr w:type="spellEnd"/>
+            <w:r>
+              <w:t xml:space="preserve"> PV)</w:t>
+            </w:r>
+          </w:p>
+        </w:tc>
+      </w:tr>
+      <w:tr>
+        <w:tc>
+          <w:tcPr>
+            <w:tcW w:w="4714" w:type="dxa"/>
+          </w:tcPr>
+          <w:p>
+            <w:r>
+              <w:t xml:space="preserve">Método de Quantificação de Biomassa </w:t>
+            </w:r>
+          </w:p>
+        </w:tc>
+        <w:tc>
+          <w:tcPr>
+            <w:tcW w:w="2198" w:type="dxa"/>
+          </w:tcPr>
+          <w:p>
+            <w:r>
+              <w:t>Chamado do Menu</w:t>
+            </w:r>
+          </w:p>
+        </w:tc>
+        <w:tc>
+          <w:tcPr>
+            <w:tcW w:w="7232" w:type="dxa"/>
+          </w:tcPr>
+          <w:p>
+            <w:r>
+              <w:t xml:space="preserve">Falta tirar erros (ver </w:t>
+            </w:r>
+            <w:proofErr w:type="spellStart"/>
+            <w:r>
+              <w:t>pend</w:t>
+            </w:r>
+            <w:proofErr w:type="spellEnd"/>
+            <w:r>
+              <w:t xml:space="preserve"> PV)</w:t>
+            </w:r>
+          </w:p>
+        </w:tc>
+      </w:tr>
+      <w:tr>
+        <w:tc>
+          <w:tcPr>
+            <w:tcW w:w="4714" w:type="dxa"/>
+          </w:tcPr>
+          <w:p>
+            <w:r>
+              <w:t>Método de Quantificação de Carbono</w:t>
+            </w:r>
+          </w:p>
+        </w:tc>
+        <w:tc>
+          <w:tcPr>
+            <w:tcW w:w="2198" w:type="dxa"/>
+          </w:tcPr>
+          <w:p>
+            <w:r>
+              <w:t>Chamado do Menu</w:t>
+            </w:r>
+          </w:p>
+        </w:tc>
+        <w:tc>
+          <w:tcPr>
+            <w:tcW w:w="7232" w:type="dxa"/>
+          </w:tcPr>
+          <w:p>
+            <w:r>
+              <w:t xml:space="preserve">Falta tirar erros (ver </w:t>
+            </w:r>
+            <w:proofErr w:type="spellStart"/>
+            <w:r>
+              <w:t>pend</w:t>
+            </w:r>
+            <w:proofErr w:type="spellEnd"/>
+            <w:r>
+              <w:t xml:space="preserve"> PV)</w:t>
+            </w:r>
+          </w:p>
+        </w:tc>
+      </w:tr>
+      <w:tr>
+        <w:tc>
+          <w:tcPr>
+            <w:tcW w:w="4714" w:type="dxa"/>
+          </w:tcPr>
+          <w:p>
+            <w:r>
+              <w:t>Variável</w:t>
+            </w:r>
+          </w:p>
+        </w:tc>
+        <w:tc>
+          <w:tcPr>
+            <w:tcW w:w="2198" w:type="dxa"/>
+          </w:tcPr>
+          <w:p>
+            <w:r>
+              <w:t>Chamado do Menu</w:t>
+            </w:r>
+          </w:p>
+        </w:tc>
+        <w:tc>
+          <w:tcPr>
+            <w:tcW w:w="7232" w:type="dxa"/>
+          </w:tcPr>
+          <w:p>
+            <w:r>
+              <w:t xml:space="preserve">Falta tirar erros (ver </w:t>
+            </w:r>
+            <w:proofErr w:type="spellStart"/>
+            <w:r>
+              <w:t>pend</w:t>
+            </w:r>
+            <w:proofErr w:type="spellEnd"/>
+            <w:r>
+              <w:t xml:space="preserve"> PV)</w:t>
+            </w:r>
+          </w:p>
+        </w:tc>
+      </w:tr>
+      <w:tr>
+        <w:tc>
+          <w:tcPr>
+            <w:tcW w:w="4714" w:type="dxa"/>
+          </w:tcPr>
+          <w:p>
+            <w:r>
+              <w:t>Autor de Modelo</w:t>
+            </w:r>
+          </w:p>
+        </w:tc>
+        <w:tc>
+          <w:tcPr>
+            <w:tcW w:w="2198" w:type="dxa"/>
+          </w:tcPr>
+          <w:p>
+            <w:r>
+              <w:t>Chamado do Menu</w:t>
+            </w:r>
+          </w:p>
+        </w:tc>
+        <w:tc>
+          <w:tcPr>
+            <w:tcW w:w="7232" w:type="dxa"/>
+          </w:tcPr>
+          <w:p>
+            <w:r>
+              <w:t xml:space="preserve">Falta tirar erros (ver </w:t>
+            </w:r>
+            <w:proofErr w:type="spellStart"/>
+            <w:r>
+              <w:t>pend</w:t>
+            </w:r>
+            <w:proofErr w:type="spellEnd"/>
+            <w:r>
+              <w:t xml:space="preserve"> PV)</w:t>
+            </w:r>
+          </w:p>
+        </w:tc>
+      </w:tr>
+    </w:tbl>
+    <w:p/>
+    <w:p>
+      <w:pPr>
+        <w:jc w:val="center"/>
+        <w:rPr>
+          <w:b/>
+          <w:sz w:val="36"/>
+          <w:szCs w:val="36"/>
+        </w:rPr>
+      </w:pPr>
+      <w:r>
+        <w:rPr>
+          <w:b/>
+          <w:sz w:val="36"/>
+          <w:szCs w:val="36"/>
+        </w:rPr>
+        <w:t>NÚCLEO</w:t>
+      </w:r>
+    </w:p>
+    <w:tbl>
+      <w:tblPr>
+        <w:tblStyle w:val="Tabelacomgrade"/>
+        <w:tblW w:w="0" w:type="auto"/>
+        <w:tblLook w:val="04A0" w:firstRow="1" w:lastRow="0" w:firstColumn="1" w:lastColumn="0" w:noHBand="0" w:noVBand="1"/>
+        <w:tblPrChange w:id="187" w:author="jaimewo" w:date="2014-04-23T11:18:00Z">
+          <w:tblPr>
+            <w:tblStyle w:val="Tabelacomgrade"/>
+            <w:tblW w:w="0" w:type="auto"/>
+            <w:tblLook w:val="04A0" w:firstRow="1" w:lastRow="0" w:firstColumn="1" w:lastColumn="0" w:noHBand="0" w:noVBand="1"/>
+          </w:tblPr>
+        </w:tblPrChange>
+      </w:tblPr>
+      <w:tblGrid>
+        <w:gridCol w:w="3227"/>
+        <w:gridCol w:w="5245"/>
+        <w:gridCol w:w="5672"/>
+        <w:tblGridChange w:id="188">
+          <w:tblGrid>
+            <w:gridCol w:w="4714"/>
+            <w:gridCol w:w="2198"/>
+            <w:gridCol w:w="7232"/>
+          </w:tblGrid>
+        </w:tblGridChange>
+      </w:tblGrid>
+      <w:tr>
+        <w:tc>
+          <w:tcPr>
+            <w:tcW w:w="3227" w:type="dxa"/>
+            <w:tcPrChange w:id="189" w:author="jaimewo" w:date="2014-04-23T11:18:00Z">
+              <w:tcPr>
+                <w:tcW w:w="4714" w:type="dxa"/>
+              </w:tcPr>
+            </w:tcPrChange>
+          </w:tcPr>
+          <w:p>
+            <w:pPr>
+              <w:jc w:val="center"/>
+              <w:rPr>
+                <w:b/>
+              </w:rPr>
+            </w:pPr>
+            <w:r>
+              <w:rPr>
+                <w:b/>
+              </w:rPr>
+              <w:t>Tela</w:t>
+            </w:r>
+          </w:p>
+        </w:tc>
+        <w:tc>
+          <w:tcPr>
+            <w:tcW w:w="5245" w:type="dxa"/>
+            <w:tcPrChange w:id="190" w:author="jaimewo" w:date="2014-04-23T11:18:00Z">
+              <w:tcPr>
+                <w:tcW w:w="2198" w:type="dxa"/>
+              </w:tcPr>
+            </w:tcPrChange>
+          </w:tcPr>
+          <w:p>
+            <w:pPr>
+              <w:jc w:val="center"/>
+              <w:rPr>
+                <w:b/>
+              </w:rPr>
+            </w:pPr>
+            <w:r>
+              <w:rPr>
+                <w:b/>
+              </w:rPr>
+              <w:t>Observação</w:t>
+            </w:r>
+          </w:p>
+        </w:tc>
+        <w:tc>
+          <w:tcPr>
+            <w:tcW w:w="5672" w:type="dxa"/>
+            <w:tcPrChange w:id="191" w:author="jaimewo" w:date="2014-04-23T11:18:00Z">
+              <w:tcPr>
+                <w:tcW w:w="7232" w:type="dxa"/>
+              </w:tcPr>
+            </w:tcPrChange>
+          </w:tcPr>
+          <w:p>
+            <w:pPr>
+              <w:jc w:val="center"/>
+              <w:rPr>
+                <w:b/>
+              </w:rPr>
+            </w:pPr>
+            <w:r>
+              <w:rPr>
+                <w:b/>
+              </w:rPr>
+              <w:t>Situação</w:t>
+            </w:r>
+          </w:p>
+        </w:tc>
+      </w:tr>
+      <w:tr>
+        <w:tc>
+          <w:tcPr>
+            <w:tcW w:w="3227" w:type="dxa"/>
+            <w:tcPrChange w:id="192" w:author="jaimewo" w:date="2014-04-23T11:18:00Z">
+              <w:tcPr>
+                <w:tcW w:w="4714" w:type="dxa"/>
+              </w:tcPr>
+            </w:tcPrChange>
+          </w:tcPr>
+          <w:p>
+            <w:r>
+              <w:t>Listar Trabalho Científico</w:t>
+            </w:r>
+          </w:p>
+        </w:tc>
+        <w:tc>
+          <w:tcPr>
+            <w:tcW w:w="5245" w:type="dxa"/>
+            <w:tcPrChange w:id="193" w:author="jaimewo" w:date="2014-04-23T11:18:00Z">
+              <w:tcPr>
+                <w:tcW w:w="2198" w:type="dxa"/>
+              </w:tcPr>
+            </w:tcPrChange>
+          </w:tcPr>
+          <w:p>
+            <w:r>
+              <w:t>Chamado do Menu</w:t>
+            </w:r>
+          </w:p>
+        </w:tc>
+        <w:tc>
+          <w:tcPr>
+            <w:tcW w:w="5672" w:type="dxa"/>
+            <w:tcPrChange w:id="194" w:author="jaimewo" w:date="2014-04-23T11:18:00Z">
+              <w:tcPr>
+                <w:tcW w:w="7232" w:type="dxa"/>
+              </w:tcPr>
+            </w:tcPrChange>
+          </w:tcPr>
+          <w:p/>
+        </w:tc>
+      </w:tr>
+      <w:tr>
+        <w:tc>
+          <w:tcPr>
+            <w:tcW w:w="3227" w:type="dxa"/>
+            <w:tcPrChange w:id="195" w:author="jaimewo" w:date="2014-04-23T11:18:00Z">
+              <w:tcPr>
+                <w:tcW w:w="4714" w:type="dxa"/>
+              </w:tcPr>
+            </w:tcPrChange>
+          </w:tcPr>
+          <w:p>
+            <w:r>
+              <w:t>Incluir/Editar Trabalho Científico</w:t>
+            </w:r>
+          </w:p>
+        </w:tc>
+        <w:tc>
+          <w:tcPr>
+            <w:tcW w:w="5245" w:type="dxa"/>
+            <w:tcPrChange w:id="196" w:author="jaimewo" w:date="2014-04-23T11:18:00Z">
+              <w:tcPr>
+                <w:tcW w:w="2198" w:type="dxa"/>
+              </w:tcPr>
+            </w:tcPrChange>
+          </w:tcPr>
+          <w:p>
+            <w:r>
+              <w:t xml:space="preserve">Chamado </w:t>
+            </w:r>
+            <w:r>
+              <w:t>do Listar</w:t>
+            </w:r>
+            <w:ins w:id="197" w:author="jaimewo" w:date="2014-04-23T11:17:00Z">
+              <w:r>
+                <w:t xml:space="preserve"> OU Incluir/Editar Local</w:t>
+              </w:r>
+            </w:ins>
+          </w:p>
+        </w:tc>
+        <w:tc>
+          <w:tcPr>
+            <w:tcW w:w="5672" w:type="dxa"/>
+            <w:tcPrChange w:id="198" w:author="jaimewo" w:date="2014-04-23T11:18:00Z">
+              <w:tcPr>
+                <w:tcW w:w="7232" w:type="dxa"/>
+              </w:tcPr>
+            </w:tcPrChange>
+          </w:tcPr>
+          <w:p/>
+        </w:tc>
+      </w:tr>
+      <w:tr>
+        <w:tc>
+          <w:tcPr>
+            <w:tcW w:w="3227" w:type="dxa"/>
+            <w:tcPrChange w:id="199" w:author="jaimewo" w:date="2014-04-23T11:18:00Z">
+              <w:tcPr>
+                <w:tcW w:w="4714" w:type="dxa"/>
+              </w:tcPr>
+            </w:tcPrChange>
+          </w:tcPr>
+          <w:p>
+            <w:r>
+              <w:t>Listar Equação</w:t>
+            </w:r>
+          </w:p>
+        </w:tc>
+        <w:tc>
+          <w:tcPr>
+            <w:tcW w:w="5245" w:type="dxa"/>
+            <w:tcPrChange w:id="200" w:author="jaimewo" w:date="2014-04-23T11:18:00Z">
+              <w:tcPr>
+                <w:tcW w:w="2198" w:type="dxa"/>
+              </w:tcPr>
+            </w:tcPrChange>
+          </w:tcPr>
+          <w:p>
+            <w:r>
+              <w:t xml:space="preserve">Chamado </w:t>
+            </w:r>
+            <w:r>
+              <w:t>do Menu</w:t>
+            </w:r>
+          </w:p>
+        </w:tc>
+        <w:tc>
+          <w:tcPr>
+            <w:tcW w:w="5672" w:type="dxa"/>
+            <w:tcPrChange w:id="201" w:author="jaimewo" w:date="2014-04-23T11:18:00Z">
+              <w:tcPr>
+                <w:tcW w:w="7232" w:type="dxa"/>
+              </w:tcPr>
+            </w:tcPrChange>
+          </w:tcPr>
+          <w:p/>
+        </w:tc>
+      </w:tr>
+      <w:tr>
+        <w:tc>
+          <w:tcPr>
+            <w:tcW w:w="3227" w:type="dxa"/>
+            <w:tcPrChange w:id="202" w:author="jaimewo" w:date="2014-04-23T11:18:00Z">
+              <w:tcPr>
+                <w:tcW w:w="4714" w:type="dxa"/>
+              </w:tcPr>
+            </w:tcPrChange>
+          </w:tcPr>
+          <w:p>
+            <w:r>
+              <w:t>Incluir/Editar Equação</w:t>
+            </w:r>
+          </w:p>
+        </w:tc>
+        <w:tc>
+          <w:tcPr>
+            <w:tcW w:w="5245" w:type="dxa"/>
+            <w:tcPrChange w:id="203" w:author="jaimewo" w:date="2014-04-23T11:18:00Z">
+              <w:tcPr>
+                <w:tcW w:w="2198" w:type="dxa"/>
+              </w:tcPr>
+            </w:tcPrChange>
+          </w:tcPr>
+          <w:p>
+            <w:r>
+              <w:t xml:space="preserve">Chamado </w:t>
+            </w:r>
+            <w:r>
+              <w:t>do</w:t>
+            </w:r>
+            <w:r>
+              <w:t xml:space="preserve"> Listar OU</w:t>
+            </w:r>
+            <w:r>
+              <w:t xml:space="preserve"> Incluir/Editar Trabalho Científico</w:t>
+            </w:r>
+          </w:p>
+        </w:tc>
+        <w:tc>
+          <w:tcPr>
+            <w:tcW w:w="5672" w:type="dxa"/>
+            <w:tcPrChange w:id="204" w:author="jaimewo" w:date="2014-04-23T11:18:00Z">
+              <w:tcPr>
+                <w:tcW w:w="7232" w:type="dxa"/>
+              </w:tcPr>
+            </w:tcPrChange>
+          </w:tcPr>
+          <w:p>
+            <w:ins w:id="205" w:author="jaimewo" w:date="2014-04-23T11:21:00Z">
+              <w:r>
+                <w:t>PV Vai desenhar tela</w:t>
+              </w:r>
+            </w:ins>
+          </w:p>
+        </w:tc>
+      </w:tr>
+      <w:tr>
+        <w:tc>
+          <w:tcPr>
+            <w:tcW w:w="3227" w:type="dxa"/>
+            <w:tcPrChange w:id="206" w:author="jaimewo" w:date="2014-04-23T11:18:00Z">
+              <w:tcPr>
+                <w:tcW w:w="4714" w:type="dxa"/>
+              </w:tcPr>
+            </w:tcPrChange>
+          </w:tcPr>
+          <w:p>
+            <w:r>
+              <w:t>Listar Modelo</w:t>
+            </w:r>
+          </w:p>
+        </w:tc>
+        <w:tc>
+          <w:tcPr>
+            <w:tcW w:w="5245" w:type="dxa"/>
+            <w:tcPrChange w:id="207" w:author="jaimewo" w:date="2014-04-23T11:18:00Z">
+              <w:tcPr>
+                <w:tcW w:w="2198" w:type="dxa"/>
+              </w:tcPr>
+            </w:tcPrChange>
+          </w:tcPr>
+          <w:p>
+            <w:r>
+              <w:t xml:space="preserve">Chamado </w:t>
+            </w:r>
+            <w:r>
+              <w:t>do Menu</w:t>
+            </w:r>
+          </w:p>
+        </w:tc>
+        <w:tc>
+          <w:tcPr>
+            <w:tcW w:w="5672" w:type="dxa"/>
+            <w:tcPrChange w:id="208" w:author="jaimewo" w:date="2014-04-23T11:18:00Z">
+              <w:tcPr>
+                <w:tcW w:w="7232" w:type="dxa"/>
+              </w:tcPr>
+            </w:tcPrChange>
+          </w:tcPr>
+          <w:p/>
+        </w:tc>
+      </w:tr>
+      <w:tr>
+        <w:tc>
+          <w:tcPr>
+            <w:tcW w:w="3227" w:type="dxa"/>
+            <w:tcPrChange w:id="209" w:author="jaimewo" w:date="2014-04-23T11:18:00Z">
+              <w:tcPr>
+                <w:tcW w:w="4714" w:type="dxa"/>
+              </w:tcPr>
+            </w:tcPrChange>
+          </w:tcPr>
+          <w:p>
+            <w:r>
+              <w:t>Incluir/Editar Modelo</w:t>
+            </w:r>
+          </w:p>
+        </w:tc>
+        <w:tc>
+          <w:tcPr>
+            <w:tcW w:w="5245" w:type="dxa"/>
+            <w:tcPrChange w:id="210" w:author="jaimewo" w:date="2014-04-23T11:18:00Z">
+              <w:tcPr>
+                <w:tcW w:w="2198" w:type="dxa"/>
+              </w:tcPr>
+            </w:tcPrChange>
+          </w:tcPr>
+          <w:p>
+            <w:r>
+              <w:t xml:space="preserve">Chamado </w:t>
+            </w:r>
+            <w:r>
+              <w:t>do Listar OU Incluir/Editar Trabalho Científico</w:t>
+            </w:r>
+          </w:p>
+        </w:tc>
+        <w:tc>
+          <w:tcPr>
+            <w:tcW w:w="5672" w:type="dxa"/>
+            <w:tcPrChange w:id="211" w:author="jaimewo" w:date="2014-04-23T11:18:00Z">
+              <w:tcPr>
+                <w:tcW w:w="7232" w:type="dxa"/>
+              </w:tcPr>
+            </w:tcPrChange>
+          </w:tcPr>
+          <w:p>
+            <w:ins w:id="212" w:author="jaimewo" w:date="2014-04-23T11:21:00Z">
+              <w:r>
+                <w:t>PV Vai desenhar tela</w:t>
+              </w:r>
+            </w:ins>
+          </w:p>
+        </w:tc>
+      </w:tr>
+      <w:tr>
+        <w:tc>
+          <w:tcPr>
+            <w:tcW w:w="3227" w:type="dxa"/>
+            <w:tcPrChange w:id="213" w:author="jaimewo" w:date="2014-04-23T11:18:00Z">
+              <w:tcPr>
+                <w:tcW w:w="4714" w:type="dxa"/>
+              </w:tcPr>
+            </w:tcPrChange>
+          </w:tcPr>
+          <w:p>
+            <w:r>
+              <w:t>Ajustar Modelo</w:t>
+            </w:r>
+          </w:p>
+        </w:tc>
+        <w:tc>
+          <w:tcPr>
+            <w:tcW w:w="5245" w:type="dxa"/>
+            <w:tcPrChange w:id="214" w:author="jaimewo" w:date="2014-04-23T11:18:00Z">
+              <w:tcPr>
+                <w:tcW w:w="2198" w:type="dxa"/>
+              </w:tcPr>
+            </w:tcPrChange>
+          </w:tcPr>
+          <w:p>
+            <w:r>
+              <w:t xml:space="preserve">Chamado </w:t>
+            </w:r>
+            <w:r>
+              <w:t>do Incluir/</w:t>
+            </w:r>
+            <w:ins w:id="215" w:author="jaimewo" w:date="2014-04-23T11:14:00Z">
+              <w:r>
+                <w:t>Editar Modelo</w:t>
+              </w:r>
+            </w:ins>
+          </w:p>
+        </w:tc>
+        <w:tc>
+          <w:tcPr>
+            <w:tcW w:w="5672" w:type="dxa"/>
+            <w:tcPrChange w:id="216" w:author="jaimewo" w:date="2014-04-23T11:18:00Z">
+              <w:tcPr>
+                <w:tcW w:w="7232" w:type="dxa"/>
+              </w:tcPr>
+            </w:tcPrChange>
+          </w:tcPr>
+          <w:p/>
+        </w:tc>
+      </w:tr>
+      <w:tr>
+        <w:tc>
+          <w:tcPr>
+            <w:tcW w:w="3227" w:type="dxa"/>
+            <w:tcPrChange w:id="217" w:author="jaimewo" w:date="2014-04-23T11:18:00Z">
+              <w:tcPr>
+                <w:tcW w:w="4714" w:type="dxa"/>
+              </w:tcPr>
+            </w:tcPrChange>
+          </w:tcPr>
+          <w:p>
+            <w:del w:id="218" w:author="jaimewo" w:date="2014-04-23T11:14:00Z">
+              <w:r>
+                <w:delText>Variável</w:delText>
+              </w:r>
+            </w:del>
+            <w:ins w:id="219" w:author="jaimewo" w:date="2014-04-23T11:14:00Z">
+              <w:r>
+                <w:t>Listar Local</w:t>
+              </w:r>
+            </w:ins>
+          </w:p>
+        </w:tc>
+        <w:tc>
+          <w:tcPr>
+            <w:tcW w:w="5245" w:type="dxa"/>
+            <w:tcPrChange w:id="220" w:author="jaimewo" w:date="2014-04-23T11:18:00Z">
+              <w:tcPr>
+                <w:tcW w:w="2198" w:type="dxa"/>
+              </w:tcPr>
+            </w:tcPrChange>
+          </w:tcPr>
+          <w:p>
+            <w:r>
+              <w:t>Chamado do Menu</w:t>
+            </w:r>
+          </w:p>
+        </w:tc>
+        <w:tc>
+          <w:tcPr>
+            <w:tcW w:w="5672" w:type="dxa"/>
+            <w:tcPrChange w:id="221" w:author="jaimewo" w:date="2014-04-23T11:18:00Z">
+              <w:tcPr>
+                <w:tcW w:w="7232" w:type="dxa"/>
+              </w:tcPr>
+            </w:tcPrChange>
+          </w:tcPr>
+          <w:p/>
+        </w:tc>
+      </w:tr>
+      <w:tr>
+        <w:tc>
+          <w:tcPr>
+            <w:tcW w:w="3227" w:type="dxa"/>
+            <w:tcPrChange w:id="222" w:author="jaimewo" w:date="2014-04-23T11:18:00Z">
+              <w:tcPr>
+                <w:tcW w:w="4714" w:type="dxa"/>
+              </w:tcPr>
+            </w:tcPrChange>
+          </w:tcPr>
+          <w:p>
+            <w:del w:id="223" w:author="jaimewo" w:date="2014-04-23T11:15:00Z">
+              <w:r>
+                <w:lastRenderedPageBreak/>
+                <w:delText>Autor de Modelo</w:delText>
+              </w:r>
+            </w:del>
+            <w:ins w:id="224" w:author="jaimewo" w:date="2014-04-23T11:15:00Z">
+              <w:r>
+                <w:t>Incluir/Editar Local</w:t>
+              </w:r>
+            </w:ins>
+          </w:p>
+        </w:tc>
+        <w:tc>
+          <w:tcPr>
+            <w:tcW w:w="5245" w:type="dxa"/>
+            <w:tcPrChange w:id="225" w:author="jaimewo" w:date="2014-04-23T11:18:00Z">
+              <w:tcPr>
+                <w:tcW w:w="2198" w:type="dxa"/>
+              </w:tcPr>
+            </w:tcPrChange>
+          </w:tcPr>
+          <w:p>
+            <w:r>
+              <w:t xml:space="preserve">Chamado do </w:t>
+            </w:r>
+            <w:ins w:id="226" w:author="jaimewo" w:date="2014-04-23T11:15:00Z">
+              <w:r>
+                <w:t>Listar</w:t>
+              </w:r>
+            </w:ins>
+            <w:del w:id="227" w:author="jaimewo" w:date="2014-04-23T11:15:00Z">
+              <w:r>
+                <w:delText>Menu</w:delText>
+              </w:r>
+            </w:del>
+          </w:p>
+        </w:tc>
+        <w:tc>
+          <w:tcPr>
+            <w:tcW w:w="5672" w:type="dxa"/>
+            <w:tcPrChange w:id="228" w:author="jaimewo" w:date="2014-04-23T11:18:00Z">
+              <w:tcPr>
+                <w:tcW w:w="7232" w:type="dxa"/>
+              </w:tcPr>
+            </w:tcPrChange>
+          </w:tcPr>
+          <w:p/>
+        </w:tc>
+      </w:tr>
+      <w:tr>
+        <w:tc>
+          <w:tcPr>
+            <w:tcW w:w="3227" w:type="dxa"/>
+            <w:tcPrChange w:id="229" w:author="jaimewo" w:date="2014-04-23T11:18:00Z">
+              <w:tcPr>
+                <w:tcW w:w="4714" w:type="dxa"/>
+              </w:tcPr>
+            </w:tcPrChange>
+          </w:tcPr>
+          <w:p>
+            <w:r>
+              <w:t>Calcular com dados de Parcelas</w:t>
+            </w:r>
+          </w:p>
+        </w:tc>
+        <w:tc>
+          <w:tcPr>
+            <w:tcW w:w="5245" w:type="dxa"/>
+            <w:tcPrChange w:id="230" w:author="jaimewo" w:date="2014-04-23T11:18:00Z">
+              <w:tcPr>
+                <w:tcW w:w="2198" w:type="dxa"/>
+              </w:tcPr>
+            </w:tcPrChange>
+          </w:tcPr>
+          <w:p>
+            <w:r>
+              <w:t>Chamado do Incluir/Editar Local</w:t>
+            </w:r>
+          </w:p>
+        </w:tc>
+        <w:tc>
+          <w:tcPr>
+            <w:tcW w:w="5672" w:type="dxa"/>
+            <w:tcPrChange w:id="231" w:author="jaimewo" w:date="2014-04-23T11:18:00Z">
+              <w:tcPr>
+                <w:tcW w:w="7232" w:type="dxa"/>
+              </w:tcPr>
+            </w:tcPrChange>
+          </w:tcPr>
+          <w:p/>
+        </w:tc>
+      </w:tr>
+      <w:tr>
+        <w:tc>
+          <w:tcPr>
+            <w:tcW w:w="3227" w:type="dxa"/>
+            <w:tcPrChange w:id="232" w:author="jaimewo" w:date="2014-04-23T11:18:00Z">
+              <w:tcPr>
+                <w:tcW w:w="4714" w:type="dxa"/>
+              </w:tcPr>
+            </w:tcPrChange>
+          </w:tcPr>
+          <w:p>
+            <w:r>
+              <w:t>Calcular com dados de Árvores</w:t>
+            </w:r>
+          </w:p>
+        </w:tc>
+        <w:tc>
+          <w:tcPr>
+            <w:tcW w:w="5245" w:type="dxa"/>
+            <w:tcPrChange w:id="233" w:author="jaimewo" w:date="2014-04-23T11:18:00Z">
+              <w:tcPr>
+                <w:tcW w:w="2198" w:type="dxa"/>
+              </w:tcPr>
+            </w:tcPrChange>
+          </w:tcPr>
+          <w:p>
+            <w:r>
+              <w:t>Chamado do Incluir/Editar Local</w:t>
+            </w:r>
+          </w:p>
+        </w:tc>
+        <w:tc>
+          <w:tcPr>
+            <w:tcW w:w="5672" w:type="dxa"/>
+            <w:tcPrChange w:id="234" w:author="jaimewo" w:date="2014-04-23T11:18:00Z">
+              <w:tcPr>
+                <w:tcW w:w="7232" w:type="dxa"/>
+              </w:tcPr>
+            </w:tcPrChange>
+          </w:tcPr>
+          <w:p/>
+        </w:tc>
+      </w:tr>
+      <w:tr>
+        <w:tc>
+          <w:tcPr>
+            <w:tcW w:w="3227" w:type="dxa"/>
+            <w:tcPrChange w:id="235" w:author="jaimewo" w:date="2014-04-23T11:18:00Z">
+              <w:tcPr>
+                <w:tcW w:w="4714" w:type="dxa"/>
+              </w:tcPr>
+            </w:tcPrChange>
+          </w:tcPr>
+          <w:p>
+            <w:r>
+              <w:t>Ver Detalhes do cálculo</w:t>
+            </w:r>
+          </w:p>
+        </w:tc>
+        <w:tc>
+          <w:tcPr>
+            <w:tcW w:w="5245" w:type="dxa"/>
+            <w:tcPrChange w:id="236" w:author="jaimewo" w:date="2014-04-23T11:18:00Z">
+              <w:tcPr>
+                <w:tcW w:w="2198" w:type="dxa"/>
+              </w:tcPr>
+            </w:tcPrChange>
+          </w:tcPr>
+          <w:p>
+            <w:r>
+              <w:t>Chamado do Incluir/Editar Local</w:t>
+            </w:r>
+          </w:p>
+        </w:tc>
+        <w:tc>
+          <w:tcPr>
+            <w:tcW w:w="5672" w:type="dxa"/>
+            <w:tcPrChange w:id="237" w:author="jaimewo" w:date="2014-04-23T11:18:00Z">
+              <w:tcPr>
+                <w:tcW w:w="7232" w:type="dxa"/>
+              </w:tcPr>
+            </w:tcPrChange>
+          </w:tcPr>
+          <w:p/>
+        </w:tc>
+      </w:tr>
+    </w:tbl>
+    <w:p>
+      <w:pPr>
+        <w:jc w:val="center"/>
+        <w:rPr>
+          <w:ins w:id="238" w:author="jaimewo" w:date="2014-04-23T11:22:00Z"/>
+          <w:b/>
+          <w:sz w:val="36"/>
+          <w:szCs w:val="36"/>
+        </w:rPr>
+      </w:pPr>
+    </w:p>
+    <w:p>
+      <w:pPr>
+        <w:jc w:val="center"/>
+        <w:rPr>
+          <w:ins w:id="239" w:author="jaimewo" w:date="2014-04-23T11:22:00Z"/>
+          <w:b/>
+          <w:sz w:val="36"/>
+          <w:szCs w:val="36"/>
+        </w:rPr>
+      </w:pPr>
+    </w:p>
+    <w:p>
+      <w:pPr>
+        <w:jc w:val="center"/>
+        <w:rPr>
+          <w:b/>
+          <w:sz w:val="36"/>
+          <w:szCs w:val="36"/>
+        </w:rPr>
+      </w:pPr>
+      <w:bookmarkStart w:id="240" w:name="_GoBack"/>
+      <w:bookmarkEnd w:id="240"/>
+      <w:r>
+        <w:rPr>
+          <w:b/>
+          <w:sz w:val="36"/>
+          <w:szCs w:val="36"/>
+        </w:rPr>
+        <w:t>DEIXAR PARA O FINAL</w:t>
+      </w:r>
+    </w:p>
+    <w:tbl>
+      <w:tblPr>
+        <w:tblStyle w:val="Tabelacomgrade"/>
+        <w:tblW w:w="0" w:type="auto"/>
+        <w:tblLook w:val="04A0" w:firstRow="1" w:lastRow="0" w:firstColumn="1" w:lastColumn="0" w:noHBand="0" w:noVBand="1"/>
+        <w:tblPrChange w:id="241" w:author="jaimewo" w:date="2014-04-23T11:19:00Z">
+          <w:tblPr>
+            <w:tblStyle w:val="Tabelacomgrade"/>
+            <w:tblW w:w="0" w:type="auto"/>
+            <w:tblLook w:val="04A0" w:firstRow="1" w:lastRow="0" w:firstColumn="1" w:lastColumn="0" w:noHBand="0" w:noVBand="1"/>
+          </w:tblPr>
+        </w:tblPrChange>
+      </w:tblPr>
+      <w:tblGrid>
+        <w:gridCol w:w="3936"/>
+        <w:gridCol w:w="4536"/>
+        <w:gridCol w:w="5672"/>
+        <w:tblGridChange w:id="242">
+          <w:tblGrid>
+            <w:gridCol w:w="3227"/>
+            <w:gridCol w:w="709"/>
+            <w:gridCol w:w="4536"/>
+            <w:gridCol w:w="5672"/>
+          </w:tblGrid>
+        </w:tblGridChange>
+      </w:tblGrid>
+      <w:tr>
+        <w:tc>
+          <w:tcPr>
+            <w:tcW w:w="3936" w:type="dxa"/>
+            <w:tcPrChange w:id="243" w:author="jaimewo" w:date="2014-04-23T11:19:00Z">
+              <w:tcPr>
+                <w:tcW w:w="3227" w:type="dxa"/>
+              </w:tcPr>
+            </w:tcPrChange>
+          </w:tcPr>
+          <w:p>
+            <w:pPr>
+              <w:jc w:val="center"/>
+              <w:rPr>
+                <w:b/>
+              </w:rPr>
+            </w:pPr>
+            <w:r>
+              <w:rPr>
+                <w:b/>
+              </w:rPr>
+              <w:t>Tela</w:t>
+            </w:r>
+          </w:p>
+        </w:tc>
+        <w:tc>
+          <w:tcPr>
+            <w:tcW w:w="4536" w:type="dxa"/>
+            <w:tcPrChange w:id="244" w:author="jaimewo" w:date="2014-04-23T11:19:00Z">
+              <w:tcPr>
+                <w:tcW w:w="5245" w:type="dxa"/>
+                <w:gridSpan w:val="2"/>
+              </w:tcPr>
+            </w:tcPrChange>
+          </w:tcPr>
+          <w:p>
+            <w:pPr>
+              <w:jc w:val="center"/>
+              <w:rPr>
+                <w:b/>
+              </w:rPr>
+            </w:pPr>
+            <w:r>
+              <w:rPr>
+                <w:b/>
+              </w:rPr>
+              <w:t>Observação</w:t>
+            </w:r>
+          </w:p>
+        </w:tc>
+        <w:tc>
+          <w:tcPr>
+            <w:tcW w:w="5672" w:type="dxa"/>
+            <w:tcPrChange w:id="245" w:author="jaimewo" w:date="2014-04-23T11:19:00Z">
+              <w:tcPr>
+                <w:tcW w:w="5672" w:type="dxa"/>
+              </w:tcPr>
+            </w:tcPrChange>
+          </w:tcPr>
+          <w:p>
+            <w:pPr>
+              <w:jc w:val="center"/>
+              <w:rPr>
+                <w:b/>
+              </w:rPr>
+            </w:pPr>
+            <w:r>
+              <w:rPr>
+                <w:b/>
+              </w:rPr>
+              <w:t>Situação</w:t>
+            </w:r>
+          </w:p>
+        </w:tc>
+      </w:tr>
+      <w:tr>
+        <w:tc>
+          <w:tcPr>
+            <w:tcW w:w="3936" w:type="dxa"/>
+            <w:tcPrChange w:id="246" w:author="jaimewo" w:date="2014-04-23T11:19:00Z">
+              <w:tcPr>
+                <w:tcW w:w="3227" w:type="dxa"/>
+              </w:tcPr>
+            </w:tcPrChange>
+          </w:tcPr>
+          <w:p>
+            <w:r>
+              <w:t xml:space="preserve">Apresentar Mapa no Google </w:t>
+            </w:r>
+            <w:proofErr w:type="spellStart"/>
+            <w:r>
+              <w:t>Maps</w:t>
+            </w:r>
+            <w:proofErr w:type="spellEnd"/>
+            <w:r>
+              <w:t xml:space="preserve"> </w:t>
+            </w:r>
+          </w:p>
+          <w:p>
+            <w:r>
+              <w:t>(Tela Principal do sistema)</w:t>
+            </w:r>
+          </w:p>
+        </w:tc>
+        <w:tc>
+          <w:tcPr>
+            <w:tcW w:w="4536" w:type="dxa"/>
+            <w:tcPrChange w:id="247" w:author="jaimewo" w:date="2014-04-23T11:19:00Z">
+              <w:tcPr>
+                <w:tcW w:w="5245" w:type="dxa"/>
+                <w:gridSpan w:val="2"/>
+              </w:tcPr>
+            </w:tcPrChange>
+          </w:tcPr>
+          <w:p/>
+        </w:tc>
+        <w:tc>
+          <w:tcPr>
+            <w:tcW w:w="5672" w:type="dxa"/>
+            <w:tcPrChange w:id="248" w:author="jaimewo" w:date="2014-04-23T11:19:00Z">
+              <w:tcPr>
+                <w:tcW w:w="5672" w:type="dxa"/>
+              </w:tcPr>
+            </w:tcPrChange>
+          </w:tcPr>
+          <w:p/>
+        </w:tc>
+      </w:tr>
+      <w:tr>
+        <w:tc>
+          <w:tcPr>
+            <w:tcW w:w="3936" w:type="dxa"/>
+            <w:tcPrChange w:id="249" w:author="jaimewo" w:date="2014-04-23T11:19:00Z">
+              <w:tcPr>
+                <w:tcW w:w="3227" w:type="dxa"/>
+              </w:tcPr>
+            </w:tcPrChange>
+          </w:tcPr>
+          <w:p>
+            <w:ins w:id="250" w:author="jaimewo" w:date="2014-04-23T11:20:00Z">
+              <w:r>
+                <w:t>Incluir Local usando o Mapa</w:t>
+              </w:r>
+              <w:r>
+                <w:t xml:space="preserve"> </w:t>
+              </w:r>
+            </w:ins>
+            <w:del w:id="251" w:author="jaimewo" w:date="2014-04-23T11:20:00Z">
+              <w:r>
+                <w:delText>Escolher Local Sugerido pelo Software</w:delText>
+              </w:r>
+            </w:del>
+          </w:p>
+        </w:tc>
+        <w:tc>
+          <w:tcPr>
+            <w:tcW w:w="4536" w:type="dxa"/>
+            <w:tcPrChange w:id="252" w:author="jaimewo" w:date="2014-04-23T11:19:00Z">
+              <w:tcPr>
+                <w:tcW w:w="5245" w:type="dxa"/>
+                <w:gridSpan w:val="2"/>
+              </w:tcPr>
+            </w:tcPrChange>
+          </w:tcPr>
+          <w:p/>
+        </w:tc>
+        <w:tc>
+          <w:tcPr>
+            <w:tcW w:w="5672" w:type="dxa"/>
+            <w:tcPrChange w:id="253" w:author="jaimewo" w:date="2014-04-23T11:19:00Z">
+              <w:tcPr>
+                <w:tcW w:w="5672" w:type="dxa"/>
+              </w:tcPr>
+            </w:tcPrChange>
+          </w:tcPr>
+          <w:p/>
+        </w:tc>
+      </w:tr>
+      <w:tr>
+        <w:tc>
+          <w:tcPr>
+            <w:tcW w:w="3936" w:type="dxa"/>
+            <w:tcPrChange w:id="254" w:author="jaimewo" w:date="2014-04-23T11:19:00Z">
+              <w:tcPr>
+                <w:tcW w:w="3227" w:type="dxa"/>
+              </w:tcPr>
+            </w:tcPrChange>
+          </w:tcPr>
+          <w:p>
+            <w:ins w:id="255" w:author="jaimewo" w:date="2014-04-23T11:21:00Z">
+              <w:r>
+                <w:t>Escolher Local Similar</w:t>
+              </w:r>
+            </w:ins>
+            <w:del w:id="256" w:author="jaimewo" w:date="2014-04-23T11:20:00Z">
+              <w:r>
+                <w:delText>Escolher Local Similar</w:delText>
+              </w:r>
+            </w:del>
+          </w:p>
+        </w:tc>
+        <w:tc>
+          <w:tcPr>
+            <w:tcW w:w="4536" w:type="dxa"/>
+            <w:tcPrChange w:id="257" w:author="jaimewo" w:date="2014-04-23T11:19:00Z">
+              <w:tcPr>
+                <w:tcW w:w="5245" w:type="dxa"/>
+                <w:gridSpan w:val="2"/>
+              </w:tcPr>
+            </w:tcPrChange>
+          </w:tcPr>
+          <w:p/>
+        </w:tc>
+        <w:tc>
+          <w:tcPr>
+            <w:tcW w:w="5672" w:type="dxa"/>
+            <w:tcPrChange w:id="258" w:author="jaimewo" w:date="2014-04-23T11:19:00Z">
+              <w:tcPr>
+                <w:tcW w:w="5672" w:type="dxa"/>
+              </w:tcPr>
+            </w:tcPrChange>
+          </w:tcPr>
+          <w:p/>
+        </w:tc>
+      </w:tr>
+      <w:tr>
+        <w:tc>
+          <w:tcPr>
+            <w:tcW w:w="3936" w:type="dxa"/>
+            <w:tcPrChange w:id="259" w:author="jaimewo" w:date="2014-04-23T11:19:00Z">
+              <w:tcPr>
+                <w:tcW w:w="3227" w:type="dxa"/>
+              </w:tcPr>
+            </w:tcPrChange>
+          </w:tcPr>
+          <w:p>
+            <w:ins w:id="260" w:author="jaimewo" w:date="2014-04-23T11:21:00Z">
+              <w:r>
+                <w:t>Escolher Local Sugerido pelo Software</w:t>
+              </w:r>
+            </w:ins>
+            <w:del w:id="261" w:author="jaimewo" w:date="2014-04-23T11:20:00Z">
+              <w:r>
+                <w:delText>Incluir Local usando o Mapa</w:delText>
+              </w:r>
+            </w:del>
+          </w:p>
+        </w:tc>
+        <w:tc>
+          <w:tcPr>
+            <w:tcW w:w="4536" w:type="dxa"/>
+            <w:tcPrChange w:id="262" w:author="jaimewo" w:date="2014-04-23T11:19:00Z">
+              <w:tcPr>
+                <w:tcW w:w="5245" w:type="dxa"/>
+                <w:gridSpan w:val="2"/>
+              </w:tcPr>
+            </w:tcPrChange>
+          </w:tcPr>
+          <w:p/>
+        </w:tc>
+        <w:tc>
+          <w:tcPr>
+            <w:tcW w:w="5672" w:type="dxa"/>
+            <w:tcPrChange w:id="263" w:author="jaimewo" w:date="2014-04-23T11:19:00Z">
+              <w:tcPr>
+                <w:tcW w:w="5672" w:type="dxa"/>
+              </w:tcPr>
+            </w:tcPrChange>
+          </w:tcPr>
+          <w:p/>
+        </w:tc>
+      </w:tr>
+      <w:tr>
+        <w:trPr>
+          <w:ins w:id="264" w:author="jaimewo" w:date="2014-04-23T11:20:00Z"/>
+        </w:trPr>
+        <w:tc>
+          <w:tcPr>
+            <w:tcW w:w="3936" w:type="dxa"/>
+          </w:tcPr>
+          <w:p>
+            <w:pPr>
+              <w:rPr>
+                <w:ins w:id="265" w:author="jaimewo" w:date="2014-04-23T11:20:00Z"/>
+              </w:rPr>
+            </w:pPr>
+          </w:p>
+        </w:tc>
+        <w:tc>
+          <w:tcPr>
+            <w:tcW w:w="4536" w:type="dxa"/>
+          </w:tcPr>
+          <w:p>
+            <w:pPr>
+              <w:rPr>
+                <w:ins w:id="266" w:author="jaimewo" w:date="2014-04-23T11:20:00Z"/>
+              </w:rPr>
+            </w:pPr>
+          </w:p>
+        </w:tc>
+        <w:tc>
+          <w:tcPr>
+            <w:tcW w:w="5672" w:type="dxa"/>
+          </w:tcPr>
+          <w:p>
+            <w:pPr>
+              <w:rPr>
+                <w:ins w:id="267" w:author="jaimewo" w:date="2014-04-23T11:20:00Z"/>
+              </w:rPr>
+            </w:pPr>
+          </w:p>
+        </w:tc>
+      </w:tr>
+    </w:tbl>
+    <w:p/>
     <w:p/>
     <w:sectPr>
       <w:pgSz w:w="16838" w:h="11906" w:orient="landscape"/>
@@ -851,6 +3055,14 @@
     </w:sectPr>
   </w:body>
 </w:document>
+</file>
+
+<file path=word/people.xml><?xml version="1.0" encoding="utf-8"?>
+<w15:people xmlns:wpc="http://schemas.microsoft.com/office/word/2010/wordprocessingCanvas" xmlns:mc="http://schemas.openxmlformats.org/markup-compatibility/2006" xmlns:o="urn:schemas-microsoft-com:office:office" xmlns:r="http://schemas.openxmlformats.org/officeDocument/2006/relationships" xmlns:m="http://schemas.openxmlformats.org/officeDocument/2006/math" xmlns:v="urn:schemas-microsoft-com:vml" xmlns:wp14="http://schemas.microsoft.com/office/word/2010/wordprocessingDrawing" xmlns:wp="http://schemas.openxmlformats.org/drawingml/2006/wordprocessingDrawing" xmlns:w10="urn:schemas-microsoft-com:office:word" xmlns:w="http://schemas.openxmlformats.org/wordprocessingml/2006/main" xmlns:w14="http://schemas.microsoft.com/office/word/2010/wordml" xmlns:w15="http://schemas.microsoft.com/office/word/2012/wordml" xmlns:wpg="http://schemas.microsoft.com/office/word/2010/wordprocessingGroup" xmlns:wpi="http://schemas.microsoft.com/office/word/2010/wordprocessingInk" xmlns:wne="http://schemas.microsoft.com/office/word/2006/wordml" xmlns:wps="http://schemas.microsoft.com/office/word/2010/wordprocessingShape" mc:Ignorable="w14 w15 wp14">
+  <w15:person w15:author="jaimewo">
+    <w15:presenceInfo w15:providerId="None" w15:userId="jaimewo"/>
+  </w15:person>
+</w15:people>
 </file>
 
 <file path=word/styles.xml><?xml version="1.0" encoding="utf-8"?>

</xml_diff>

<commit_message>
Enviando 28-04 Noite mais
</commit_message>
<xml_diff>
--- a/JCarbon - Funcionalidades.docx
+++ b/JCarbon - Funcionalidades.docx
@@ -2394,29 +2394,26 @@
               </w:tcPr>
             </w:tcPrChange>
           </w:tcPr>
-          <w:p>
-            <w:bookmarkStart w:id="217" w:name="_GoBack"/>
-            <w:bookmarkEnd w:id="217"/>
-          </w:p>
+          <w:p/>
         </w:tc>
       </w:tr>
       <w:tr>
         <w:tc>
           <w:tcPr>
             <w:tcW w:w="3227" w:type="dxa"/>
-            <w:tcPrChange w:id="218" w:author="jaimewo" w:date="2014-04-23T11:18:00Z">
+            <w:tcPrChange w:id="217" w:author="jaimewo" w:date="2014-04-23T11:18:00Z">
               <w:tcPr>
                 <w:tcW w:w="4714" w:type="dxa"/>
               </w:tcPr>
             </w:tcPrChange>
           </w:tcPr>
           <w:p>
-            <w:del w:id="219" w:author="jaimewo" w:date="2014-04-23T11:14:00Z">
+            <w:del w:id="218" w:author="jaimewo" w:date="2014-04-23T11:14:00Z">
               <w:r>
                 <w:delText>Variável</w:delText>
               </w:r>
             </w:del>
-            <w:ins w:id="220" w:author="jaimewo" w:date="2014-04-23T11:14:00Z">
+            <w:ins w:id="219" w:author="jaimewo" w:date="2014-04-23T11:14:00Z">
               <w:r>
                 <w:t>Listar Local</w:t>
               </w:r>
@@ -2426,48 +2423,48 @@
         <w:tc>
           <w:tcPr>
             <w:tcW w:w="5245" w:type="dxa"/>
+            <w:tcPrChange w:id="220" w:author="jaimewo" w:date="2014-04-23T11:18:00Z">
+              <w:tcPr>
+                <w:tcW w:w="2198" w:type="dxa"/>
+              </w:tcPr>
+            </w:tcPrChange>
+          </w:tcPr>
+          <w:p>
+            <w:r>
+              <w:t>Chamado do Menu</w:t>
+            </w:r>
+          </w:p>
+        </w:tc>
+        <w:tc>
+          <w:tcPr>
+            <w:tcW w:w="5672" w:type="dxa"/>
             <w:tcPrChange w:id="221" w:author="jaimewo" w:date="2014-04-23T11:18:00Z">
               <w:tcPr>
-                <w:tcW w:w="2198" w:type="dxa"/>
-              </w:tcPr>
-            </w:tcPrChange>
-          </w:tcPr>
-          <w:p>
-            <w:r>
-              <w:t>Chamado do Menu</w:t>
-            </w:r>
-          </w:p>
-        </w:tc>
-        <w:tc>
-          <w:tcPr>
-            <w:tcW w:w="5672" w:type="dxa"/>
+                <w:tcW w:w="7232" w:type="dxa"/>
+              </w:tcPr>
+            </w:tcPrChange>
+          </w:tcPr>
+          <w:p/>
+        </w:tc>
+      </w:tr>
+      <w:tr>
+        <w:tc>
+          <w:tcPr>
+            <w:tcW w:w="3227" w:type="dxa"/>
             <w:tcPrChange w:id="222" w:author="jaimewo" w:date="2014-04-23T11:18:00Z">
               <w:tcPr>
-                <w:tcW w:w="7232" w:type="dxa"/>
-              </w:tcPr>
-            </w:tcPrChange>
-          </w:tcPr>
-          <w:p/>
-        </w:tc>
-      </w:tr>
-      <w:tr>
-        <w:tc>
-          <w:tcPr>
-            <w:tcW w:w="3227" w:type="dxa"/>
-            <w:tcPrChange w:id="223" w:author="jaimewo" w:date="2014-04-23T11:18:00Z">
-              <w:tcPr>
                 <w:tcW w:w="4714" w:type="dxa"/>
               </w:tcPr>
             </w:tcPrChange>
           </w:tcPr>
           <w:p>
-            <w:del w:id="224" w:author="jaimewo" w:date="2014-04-23T11:15:00Z">
+            <w:del w:id="223" w:author="jaimewo" w:date="2014-04-23T11:15:00Z">
               <w:r>
                 <w:lastRenderedPageBreak/>
                 <w:delText>Autor de Modelo</w:delText>
               </w:r>
             </w:del>
-            <w:ins w:id="225" w:author="jaimewo" w:date="2014-04-23T11:15:00Z">
+            <w:ins w:id="224" w:author="jaimewo" w:date="2014-04-23T11:15:00Z">
               <w:r>
                 <w:t>Incluir/Editar Local</w:t>
               </w:r>
@@ -2477,7 +2474,7 @@
         <w:tc>
           <w:tcPr>
             <w:tcW w:w="5245" w:type="dxa"/>
-            <w:tcPrChange w:id="226" w:author="jaimewo" w:date="2014-04-23T11:18:00Z">
+            <w:tcPrChange w:id="225" w:author="jaimewo" w:date="2014-04-23T11:18:00Z">
               <w:tcPr>
                 <w:tcW w:w="2198" w:type="dxa"/>
               </w:tcPr>
@@ -2487,12 +2484,12 @@
             <w:r>
               <w:t xml:space="preserve">Chamado do </w:t>
             </w:r>
-            <w:ins w:id="227" w:author="jaimewo" w:date="2014-04-23T11:15:00Z">
+            <w:ins w:id="226" w:author="jaimewo" w:date="2014-04-23T11:15:00Z">
               <w:r>
                 <w:t>Listar</w:t>
               </w:r>
             </w:ins>
-            <w:del w:id="228" w:author="jaimewo" w:date="2014-04-23T11:15:00Z">
+            <w:del w:id="227" w:author="jaimewo" w:date="2014-04-23T11:15:00Z">
               <w:r>
                 <w:delText>Menu</w:delText>
               </w:r>
@@ -2502,56 +2499,67 @@
         <w:tc>
           <w:tcPr>
             <w:tcW w:w="5672" w:type="dxa"/>
+            <w:tcPrChange w:id="228" w:author="jaimewo" w:date="2014-04-23T11:18:00Z">
+              <w:tcPr>
+                <w:tcW w:w="7232" w:type="dxa"/>
+              </w:tcPr>
+            </w:tcPrChange>
+          </w:tcPr>
+          <w:p/>
+        </w:tc>
+      </w:tr>
+      <w:tr>
+        <w:tc>
+          <w:tcPr>
+            <w:tcW w:w="3227" w:type="dxa"/>
             <w:tcPrChange w:id="229" w:author="jaimewo" w:date="2014-04-23T11:18:00Z">
               <w:tcPr>
+                <w:tcW w:w="4714" w:type="dxa"/>
+              </w:tcPr>
+            </w:tcPrChange>
+          </w:tcPr>
+          <w:p>
+            <w:r>
+              <w:t>Calcular com dados de Parcelas</w:t>
+            </w:r>
+          </w:p>
+        </w:tc>
+        <w:tc>
+          <w:tcPr>
+            <w:tcW w:w="5245" w:type="dxa"/>
+            <w:tcPrChange w:id="230" w:author="jaimewo" w:date="2014-04-23T11:18:00Z">
+              <w:tcPr>
+                <w:tcW w:w="2198" w:type="dxa"/>
+              </w:tcPr>
+            </w:tcPrChange>
+          </w:tcPr>
+          <w:p>
+            <w:r>
+              <w:t>Chamado do Incluir/Editar Local</w:t>
+            </w:r>
+          </w:p>
+        </w:tc>
+        <w:tc>
+          <w:tcPr>
+            <w:tcW w:w="5672" w:type="dxa"/>
+            <w:tcPrChange w:id="231" w:author="jaimewo" w:date="2014-04-23T11:18:00Z">
+              <w:tcPr>
                 <w:tcW w:w="7232" w:type="dxa"/>
               </w:tcPr>
             </w:tcPrChange>
           </w:tcPr>
-          <w:p/>
-        </w:tc>
-      </w:tr>
-      <w:tr>
-        <w:tc>
-          <w:tcPr>
-            <w:tcW w:w="3227" w:type="dxa"/>
-            <w:tcPrChange w:id="230" w:author="jaimewo" w:date="2014-04-23T11:18:00Z">
-              <w:tcPr>
-                <w:tcW w:w="4714" w:type="dxa"/>
-              </w:tcPr>
-            </w:tcPrChange>
-          </w:tcPr>
-          <w:p>
-            <w:r>
-              <w:t>Calcular com dados de Parcelas</w:t>
-            </w:r>
-          </w:p>
-        </w:tc>
-        <w:tc>
-          <w:tcPr>
-            <w:tcW w:w="5245" w:type="dxa"/>
-            <w:tcPrChange w:id="231" w:author="jaimewo" w:date="2014-04-23T11:18:00Z">
-              <w:tcPr>
-                <w:tcW w:w="2198" w:type="dxa"/>
-              </w:tcPr>
-            </w:tcPrChange>
-          </w:tcPr>
-          <w:p>
-            <w:r>
-              <w:t>Chamado do Incluir/Editar Local</w:t>
-            </w:r>
-          </w:p>
-        </w:tc>
-        <w:tc>
-          <w:tcPr>
-            <w:tcW w:w="5672" w:type="dxa"/>
-            <w:tcPrChange w:id="232" w:author="jaimewo" w:date="2014-04-23T11:18:00Z">
-              <w:tcPr>
-                <w:tcW w:w="7232" w:type="dxa"/>
-              </w:tcPr>
-            </w:tcPrChange>
-          </w:tcPr>
-          <w:p/>
+          <w:p>
+            <w:ins w:id="232" w:author="jaimewo" w:date="2014-04-28T21:20:00Z">
+              <w:r>
+                <w:t xml:space="preserve">Falta ver como chamar da tela </w:t>
+              </w:r>
+              <w:proofErr w:type="spellStart"/>
+              <w:r>
+                <w:t>NovoLocal</w:t>
+              </w:r>
+            </w:ins>
+            <w:proofErr w:type="spellEnd"/>
+          </w:p>
         </w:tc>
       </w:tr>
       <w:tr>
@@ -2594,14 +2602,17 @@
               </w:tcPr>
             </w:tcPrChange>
           </w:tcPr>
-          <w:p/>
+          <w:p>
+            <w:bookmarkStart w:id="236" w:name="_GoBack"/>
+            <w:bookmarkEnd w:id="236"/>
+          </w:p>
         </w:tc>
       </w:tr>
       <w:tr>
         <w:tc>
           <w:tcPr>
             <w:tcW w:w="3227" w:type="dxa"/>
-            <w:tcPrChange w:id="236" w:author="jaimewo" w:date="2014-04-23T11:18:00Z">
+            <w:tcPrChange w:id="237" w:author="jaimewo" w:date="2014-04-23T11:18:00Z">
               <w:tcPr>
                 <w:tcW w:w="4714" w:type="dxa"/>
               </w:tcPr>
@@ -2616,7 +2627,7 @@
         <w:tc>
           <w:tcPr>
             <w:tcW w:w="5245" w:type="dxa"/>
-            <w:tcPrChange w:id="237" w:author="jaimewo" w:date="2014-04-23T11:18:00Z">
+            <w:tcPrChange w:id="238" w:author="jaimewo" w:date="2014-04-23T11:18:00Z">
               <w:tcPr>
                 <w:tcW w:w="2198" w:type="dxa"/>
               </w:tcPr>
@@ -2631,7 +2642,7 @@
         <w:tc>
           <w:tcPr>
             <w:tcW w:w="5672" w:type="dxa"/>
-            <w:tcPrChange w:id="238" w:author="jaimewo" w:date="2014-04-23T11:18:00Z">
+            <w:tcPrChange w:id="239" w:author="jaimewo" w:date="2014-04-23T11:18:00Z">
               <w:tcPr>
                 <w:tcW w:w="7232" w:type="dxa"/>
               </w:tcPr>
@@ -2645,7 +2656,7 @@
       <w:pPr>
         <w:jc w:val="center"/>
         <w:rPr>
-          <w:ins w:id="239" w:author="jaimewo" w:date="2014-04-23T11:22:00Z"/>
+          <w:ins w:id="240" w:author="jaimewo" w:date="2014-04-23T11:22:00Z"/>
           <w:b/>
           <w:sz w:val="36"/>
           <w:szCs w:val="36"/>
@@ -2656,7 +2667,7 @@
       <w:pPr>
         <w:jc w:val="center"/>
         <w:rPr>
-          <w:ins w:id="240" w:author="jaimewo" w:date="2014-04-23T11:22:00Z"/>
+          <w:ins w:id="241" w:author="jaimewo" w:date="2014-04-23T11:22:00Z"/>
           <w:b/>
           <w:sz w:val="36"/>
           <w:szCs w:val="36"/>
@@ -2686,7 +2697,7 @@
         <w:tblStyle w:val="Tabelacomgrade"/>
         <w:tblW w:w="0" w:type="auto"/>
         <w:tblLook w:val="04A0" w:firstRow="1" w:lastRow="0" w:firstColumn="1" w:lastColumn="0" w:noHBand="0" w:noVBand="1"/>
-        <w:tblPrChange w:id="241" w:author="jaimewo" w:date="2014-04-23T11:19:00Z">
+        <w:tblPrChange w:id="242" w:author="jaimewo" w:date="2014-04-23T11:19:00Z">
           <w:tblPr>
             <w:tblStyle w:val="Tabelacomgrade"/>
             <w:tblW w:w="0" w:type="auto"/>
@@ -2698,7 +2709,7 @@
         <w:gridCol w:w="3936"/>
         <w:gridCol w:w="4536"/>
         <w:gridCol w:w="5672"/>
-        <w:tblGridChange w:id="242">
+        <w:tblGridChange w:id="243">
           <w:tblGrid>
             <w:gridCol w:w="3227"/>
             <w:gridCol w:w="709"/>
@@ -2711,7 +2722,7 @@
         <w:tc>
           <w:tcPr>
             <w:tcW w:w="3936" w:type="dxa"/>
-            <w:tcPrChange w:id="243" w:author="jaimewo" w:date="2014-04-23T11:19:00Z">
+            <w:tcPrChange w:id="244" w:author="jaimewo" w:date="2014-04-23T11:19:00Z">
               <w:tcPr>
                 <w:tcW w:w="3227" w:type="dxa"/>
               </w:tcPr>
@@ -2735,7 +2746,7 @@
         <w:tc>
           <w:tcPr>
             <w:tcW w:w="4536" w:type="dxa"/>
-            <w:tcPrChange w:id="244" w:author="jaimewo" w:date="2014-04-23T11:19:00Z">
+            <w:tcPrChange w:id="245" w:author="jaimewo" w:date="2014-04-23T11:19:00Z">
               <w:tcPr>
                 <w:tcW w:w="5245" w:type="dxa"/>
                 <w:gridSpan w:val="2"/>
@@ -2760,7 +2771,7 @@
         <w:tc>
           <w:tcPr>
             <w:tcW w:w="5672" w:type="dxa"/>
-            <w:tcPrChange w:id="245" w:author="jaimewo" w:date="2014-04-23T11:19:00Z">
+            <w:tcPrChange w:id="246" w:author="jaimewo" w:date="2014-04-23T11:19:00Z">
               <w:tcPr>
                 <w:tcW w:w="5672" w:type="dxa"/>
               </w:tcPr>
@@ -2786,7 +2797,7 @@
         <w:tc>
           <w:tcPr>
             <w:tcW w:w="3936" w:type="dxa"/>
-            <w:tcPrChange w:id="246" w:author="jaimewo" w:date="2014-04-23T11:19:00Z">
+            <w:tcPrChange w:id="247" w:author="jaimewo" w:date="2014-04-23T11:19:00Z">
               <w:tcPr>
                 <w:tcW w:w="3227" w:type="dxa"/>
               </w:tcPr>
@@ -2814,7 +2825,7 @@
         <w:tc>
           <w:tcPr>
             <w:tcW w:w="4536" w:type="dxa"/>
-            <w:tcPrChange w:id="247" w:author="jaimewo" w:date="2014-04-23T11:19:00Z">
+            <w:tcPrChange w:id="248" w:author="jaimewo" w:date="2014-04-23T11:19:00Z">
               <w:tcPr>
                 <w:tcW w:w="5245" w:type="dxa"/>
                 <w:gridSpan w:val="2"/>
@@ -2826,7 +2837,7 @@
         <w:tc>
           <w:tcPr>
             <w:tcW w:w="5672" w:type="dxa"/>
-            <w:tcPrChange w:id="248" w:author="jaimewo" w:date="2014-04-23T11:19:00Z">
+            <w:tcPrChange w:id="249" w:author="jaimewo" w:date="2014-04-23T11:19:00Z">
               <w:tcPr>
                 <w:tcW w:w="5672" w:type="dxa"/>
               </w:tcPr>
@@ -2839,14 +2850,14 @@
         <w:tc>
           <w:tcPr>
             <w:tcW w:w="3936" w:type="dxa"/>
-            <w:tcPrChange w:id="249" w:author="jaimewo" w:date="2014-04-23T11:19:00Z">
+            <w:tcPrChange w:id="250" w:author="jaimewo" w:date="2014-04-23T11:19:00Z">
               <w:tcPr>
                 <w:tcW w:w="3227" w:type="dxa"/>
               </w:tcPr>
             </w:tcPrChange>
           </w:tcPr>
           <w:p>
-            <w:ins w:id="250" w:author="jaimewo" w:date="2014-04-23T11:20:00Z">
+            <w:ins w:id="251" w:author="jaimewo" w:date="2014-04-23T11:20:00Z">
               <w:r>
                 <w:t>Incluir Local usando o Mapa</w:t>
               </w:r>
@@ -2854,7 +2865,7 @@
                 <w:t xml:space="preserve"> </w:t>
               </w:r>
             </w:ins>
-            <w:del w:id="251" w:author="jaimewo" w:date="2014-04-23T11:20:00Z">
+            <w:del w:id="252" w:author="jaimewo" w:date="2014-04-23T11:20:00Z">
               <w:r>
                 <w:delText>Escolher Local Sugerido pelo Software</w:delText>
               </w:r>
@@ -2864,7 +2875,7 @@
         <w:tc>
           <w:tcPr>
             <w:tcW w:w="4536" w:type="dxa"/>
-            <w:tcPrChange w:id="252" w:author="jaimewo" w:date="2014-04-23T11:19:00Z">
+            <w:tcPrChange w:id="253" w:author="jaimewo" w:date="2014-04-23T11:19:00Z">
               <w:tcPr>
                 <w:tcW w:w="5245" w:type="dxa"/>
                 <w:gridSpan w:val="2"/>
@@ -2876,7 +2887,7 @@
         <w:tc>
           <w:tcPr>
             <w:tcW w:w="5672" w:type="dxa"/>
-            <w:tcPrChange w:id="253" w:author="jaimewo" w:date="2014-04-23T11:19:00Z">
+            <w:tcPrChange w:id="254" w:author="jaimewo" w:date="2014-04-23T11:19:00Z">
               <w:tcPr>
                 <w:tcW w:w="5672" w:type="dxa"/>
               </w:tcPr>
@@ -2889,19 +2900,19 @@
         <w:tc>
           <w:tcPr>
             <w:tcW w:w="3936" w:type="dxa"/>
-            <w:tcPrChange w:id="254" w:author="jaimewo" w:date="2014-04-23T11:19:00Z">
+            <w:tcPrChange w:id="255" w:author="jaimewo" w:date="2014-04-23T11:19:00Z">
               <w:tcPr>
                 <w:tcW w:w="3227" w:type="dxa"/>
               </w:tcPr>
             </w:tcPrChange>
           </w:tcPr>
           <w:p>
-            <w:ins w:id="255" w:author="jaimewo" w:date="2014-04-23T11:21:00Z">
+            <w:ins w:id="256" w:author="jaimewo" w:date="2014-04-23T11:21:00Z">
               <w:r>
                 <w:t>Escolher Local Similar</w:t>
               </w:r>
             </w:ins>
-            <w:del w:id="256" w:author="jaimewo" w:date="2014-04-23T11:20:00Z">
+            <w:del w:id="257" w:author="jaimewo" w:date="2014-04-23T11:20:00Z">
               <w:r>
                 <w:delText>Escolher Local Similar</w:delText>
               </w:r>
@@ -2911,7 +2922,7 @@
         <w:tc>
           <w:tcPr>
             <w:tcW w:w="4536" w:type="dxa"/>
-            <w:tcPrChange w:id="257" w:author="jaimewo" w:date="2014-04-23T11:19:00Z">
+            <w:tcPrChange w:id="258" w:author="jaimewo" w:date="2014-04-23T11:19:00Z">
               <w:tcPr>
                 <w:tcW w:w="5245" w:type="dxa"/>
                 <w:gridSpan w:val="2"/>
@@ -2923,7 +2934,7 @@
         <w:tc>
           <w:tcPr>
             <w:tcW w:w="5672" w:type="dxa"/>
-            <w:tcPrChange w:id="258" w:author="jaimewo" w:date="2014-04-23T11:19:00Z">
+            <w:tcPrChange w:id="259" w:author="jaimewo" w:date="2014-04-23T11:19:00Z">
               <w:tcPr>
                 <w:tcW w:w="5672" w:type="dxa"/>
               </w:tcPr>
@@ -2936,19 +2947,19 @@
         <w:tc>
           <w:tcPr>
             <w:tcW w:w="3936" w:type="dxa"/>
-            <w:tcPrChange w:id="259" w:author="jaimewo" w:date="2014-04-23T11:19:00Z">
+            <w:tcPrChange w:id="260" w:author="jaimewo" w:date="2014-04-23T11:19:00Z">
               <w:tcPr>
                 <w:tcW w:w="3227" w:type="dxa"/>
               </w:tcPr>
             </w:tcPrChange>
           </w:tcPr>
           <w:p>
-            <w:ins w:id="260" w:author="jaimewo" w:date="2014-04-23T11:21:00Z">
+            <w:ins w:id="261" w:author="jaimewo" w:date="2014-04-23T11:21:00Z">
               <w:r>
                 <w:t>Escolher Local Sugerido pelo Software</w:t>
               </w:r>
             </w:ins>
-            <w:del w:id="261" w:author="jaimewo" w:date="2014-04-23T11:20:00Z">
+            <w:del w:id="262" w:author="jaimewo" w:date="2014-04-23T11:20:00Z">
               <w:r>
                 <w:delText>Incluir Local usando o Mapa</w:delText>
               </w:r>
@@ -2958,7 +2969,7 @@
         <w:tc>
           <w:tcPr>
             <w:tcW w:w="4536" w:type="dxa"/>
-            <w:tcPrChange w:id="262" w:author="jaimewo" w:date="2014-04-23T11:19:00Z">
+            <w:tcPrChange w:id="263" w:author="jaimewo" w:date="2014-04-23T11:19:00Z">
               <w:tcPr>
                 <w:tcW w:w="5245" w:type="dxa"/>
                 <w:gridSpan w:val="2"/>
@@ -2970,7 +2981,7 @@
         <w:tc>
           <w:tcPr>
             <w:tcW w:w="5672" w:type="dxa"/>
-            <w:tcPrChange w:id="263" w:author="jaimewo" w:date="2014-04-23T11:19:00Z">
+            <w:tcPrChange w:id="264" w:author="jaimewo" w:date="2014-04-23T11:19:00Z">
               <w:tcPr>
                 <w:tcW w:w="5672" w:type="dxa"/>
               </w:tcPr>
@@ -2981,7 +2992,7 @@
       </w:tr>
       <w:tr>
         <w:trPr>
-          <w:ins w:id="264" w:author="jaimewo" w:date="2014-04-23T11:20:00Z"/>
+          <w:ins w:id="265" w:author="jaimewo" w:date="2014-04-23T11:20:00Z"/>
         </w:trPr>
         <w:tc>
           <w:tcPr>
@@ -2990,7 +3001,7 @@
           <w:p>
             <w:pPr>
               <w:rPr>
-                <w:ins w:id="265" w:author="jaimewo" w:date="2014-04-23T11:20:00Z"/>
+                <w:ins w:id="266" w:author="jaimewo" w:date="2014-04-23T11:20:00Z"/>
               </w:rPr>
             </w:pPr>
           </w:p>
@@ -3002,7 +3013,7 @@
           <w:p>
             <w:pPr>
               <w:rPr>
-                <w:ins w:id="266" w:author="jaimewo" w:date="2014-04-23T11:20:00Z"/>
+                <w:ins w:id="267" w:author="jaimewo" w:date="2014-04-23T11:20:00Z"/>
               </w:rPr>
             </w:pPr>
           </w:p>
@@ -3014,7 +3025,7 @@
           <w:p>
             <w:pPr>
               <w:rPr>
-                <w:ins w:id="267" w:author="jaimewo" w:date="2014-04-23T11:20:00Z"/>
+                <w:ins w:id="268" w:author="jaimewo" w:date="2014-04-23T11:20:00Z"/>
               </w:rPr>
             </w:pPr>
           </w:p>

</xml_diff>